<commit_message>
Did a bit more reading into introduction of c#
</commit_message>
<xml_diff>
--- a/A tour of the C Sharp Language .docx
+++ b/A tour of the C Sharp Language .docx
@@ -303,6 +303,128 @@
           <w:lang w:val="en-US"/>
         </w:rPr>
         <w:t>.</w:t>
+      </w:r>
+    </w:p>
+    <w:p>
+      <w:pPr>
+        <w:rPr>
+          <w:lang w:val="en-US"/>
+        </w:rPr>
+      </w:pPr>
+    </w:p>
+    <w:p>
+      <w:pPr>
+        <w:pStyle w:val="Heading2"/>
+        <w:rPr>
+          <w:lang w:val="en-US"/>
+        </w:rPr>
+      </w:pPr>
+      <w:r>
+        <w:rPr>
+          <w:lang w:val="en-US"/>
+        </w:rPr>
+        <w:t>.NET architecture</w:t>
+      </w:r>
+    </w:p>
+    <w:p>
+      <w:pPr>
+        <w:rPr>
+          <w:lang w:val="en-US"/>
+        </w:rPr>
+      </w:pPr>
+      <w:r>
+        <w:rPr>
+          <w:lang w:val="en-US"/>
+        </w:rPr>
+        <w:t>C# programs run on .NET, a virtual execution system called the common language runtime (CLR) and a set of class libraries.</w:t>
+      </w:r>
+    </w:p>
+    <w:p>
+      <w:pPr>
+        <w:rPr>
+          <w:lang w:val="en-US"/>
+        </w:rPr>
+      </w:pPr>
+      <w:r>
+        <w:rPr>
+          <w:lang w:val="en-US"/>
+        </w:rPr>
+        <w:t>The CLR provides other services related to automatic garbage collection, exception handling, and resource management.</w:t>
+      </w:r>
+    </w:p>
+    <w:p>
+      <w:pPr>
+        <w:rPr>
+          <w:lang w:val="en-US"/>
+        </w:rPr>
+      </w:pPr>
+    </w:p>
+    <w:p>
+      <w:pPr>
+        <w:pStyle w:val="Heading2"/>
+        <w:rPr>
+          <w:lang w:val="en-US"/>
+        </w:rPr>
+      </w:pPr>
+      <w:r>
+        <w:rPr>
+          <w:lang w:val="en-US"/>
+        </w:rPr>
+        <w:t>Types and variables</w:t>
+      </w:r>
+    </w:p>
+    <w:p>
+      <w:pPr>
+        <w:rPr>
+          <w:lang w:val="en-US"/>
+        </w:rPr>
+      </w:pPr>
+      <w:r>
+        <w:rPr>
+          <w:lang w:val="en-US"/>
+        </w:rPr>
+        <w:t xml:space="preserve">A </w:t>
+      </w:r>
+      <w:r>
+        <w:rPr>
+          <w:i/>
+          <w:iCs/>
+          <w:lang w:val="en-US"/>
+        </w:rPr>
+        <w:t>type</w:t>
+      </w:r>
+      <w:r>
+        <w:rPr>
+          <w:lang w:val="en-US"/>
+        </w:rPr>
+        <w:t xml:space="preserve"> defines the structure and behavior of any data in C#. The declaration of a type may include its members, base type, interfaces it implements, and operations permitted for that type. </w:t>
+      </w:r>
+    </w:p>
+    <w:p>
+      <w:pPr>
+        <w:rPr>
+          <w:lang w:val="en-US"/>
+        </w:rPr>
+      </w:pPr>
+      <w:r>
+        <w:rPr>
+          <w:lang w:val="en-US"/>
+        </w:rPr>
+        <w:t xml:space="preserve">A </w:t>
+      </w:r>
+      <w:r>
+        <w:rPr>
+          <w:i/>
+          <w:iCs/>
+          <w:lang w:val="en-US"/>
+        </w:rPr>
+        <w:t>variable</w:t>
+      </w:r>
+      <w:r>
+        <w:rPr>
+          <w:lang w:val="en-US"/>
+        </w:rPr>
+        <w:t xml:space="preserve"> is a label that refers to an instance of a specific type.</w:t>
       </w:r>
     </w:p>
     <w:sectPr>
@@ -835,6 +957,28 @@
     <w:name w:val="Normal"/>
     <w:qFormat/>
   </w:style>
+  <w:style w:type="paragraph" w:styleId="Heading2">
+    <w:name w:val="heading 2"/>
+    <w:basedOn w:val="Normal"/>
+    <w:next w:val="Normal"/>
+    <w:link w:val="Heading2Char"/>
+    <w:uiPriority w:val="9"/>
+    <w:unhideWhenUsed/>
+    <w:qFormat/>
+    <w:rsid w:val="00BF573B"/>
+    <w:pPr>
+      <w:keepNext/>
+      <w:keepLines/>
+      <w:spacing w:before="40" w:after="0"/>
+      <w:outlineLvl w:val="1"/>
+    </w:pPr>
+    <w:rPr>
+      <w:rFonts w:asciiTheme="majorHAnsi" w:eastAsiaTheme="majorEastAsia" w:hAnsiTheme="majorHAnsi" w:cstheme="majorBidi"/>
+      <w:color w:val="2F5496" w:themeColor="accent1" w:themeShade="BF"/>
+      <w:sz w:val="26"/>
+      <w:szCs w:val="26"/>
+    </w:rPr>
+  </w:style>
   <w:style w:type="character" w:default="1" w:styleId="DefaultParagraphFont">
     <w:name w:val="Default Paragraph Font"/>
     <w:uiPriority w:val="1"/>
@@ -906,6 +1050,19 @@
       <w:ind w:left="720"/>
       <w:contextualSpacing/>
     </w:pPr>
+  </w:style>
+  <w:style w:type="character" w:customStyle="1" w:styleId="Heading2Char">
+    <w:name w:val="Heading 2 Char"/>
+    <w:basedOn w:val="DefaultParagraphFont"/>
+    <w:link w:val="Heading2"/>
+    <w:uiPriority w:val="9"/>
+    <w:rsid w:val="00BF573B"/>
+    <w:rPr>
+      <w:rFonts w:asciiTheme="majorHAnsi" w:eastAsiaTheme="majorEastAsia" w:hAnsiTheme="majorHAnsi" w:cstheme="majorBidi"/>
+      <w:color w:val="2F5496" w:themeColor="accent1" w:themeShade="BF"/>
+      <w:sz w:val="26"/>
+      <w:szCs w:val="26"/>
+    </w:rPr>
   </w:style>
 </w:styles>
 </file>

</xml_diff>

<commit_message>
Finished Introduction section. Added some changes to the VS sln
</commit_message>
<xml_diff>
--- a/A tour of the C Sharp Language .docx
+++ b/A tour of the C Sharp Language .docx
@@ -18,10 +18,17 @@
     </w:p>
     <w:p>
       <w:pPr>
-        <w:rPr>
-          <w:lang w:val="en-US"/>
-        </w:rPr>
-      </w:pPr>
+        <w:pStyle w:val="Heading1"/>
+        <w:rPr>
+          <w:lang w:val="en-US"/>
+        </w:rPr>
+      </w:pPr>
+      <w:r>
+        <w:rPr>
+          <w:lang w:val="en-US"/>
+        </w:rPr>
+        <w:t>Introduction</w:t>
+      </w:r>
     </w:p>
     <w:p>
       <w:pPr>
@@ -425,6 +432,1010 @@
           <w:lang w:val="en-US"/>
         </w:rPr>
         <w:t xml:space="preserve"> is a label that refers to an instance of a specific type.</w:t>
+      </w:r>
+    </w:p>
+    <w:p>
+      <w:pPr>
+        <w:rPr>
+          <w:lang w:val="en-US"/>
+        </w:rPr>
+      </w:pPr>
+      <w:r>
+        <w:rPr>
+          <w:lang w:val="en-US"/>
+        </w:rPr>
+        <w:t xml:space="preserve">There are two kinds of types in C#: </w:t>
+      </w:r>
+    </w:p>
+    <w:p>
+      <w:pPr>
+        <w:pStyle w:val="ListParagraph"/>
+        <w:numPr>
+          <w:ilvl w:val="0"/>
+          <w:numId w:val="2"/>
+        </w:numPr>
+        <w:rPr>
+          <w:lang w:val="en-US"/>
+        </w:rPr>
+      </w:pPr>
+      <w:r>
+        <w:rPr>
+          <w:i/>
+          <w:iCs/>
+          <w:lang w:val="en-US"/>
+        </w:rPr>
+        <w:t>value</w:t>
+      </w:r>
+      <w:r>
+        <w:rPr>
+          <w:lang w:val="en-US"/>
+        </w:rPr>
+        <w:t xml:space="preserve"> types</w:t>
+      </w:r>
+    </w:p>
+    <w:p>
+      <w:pPr>
+        <w:pStyle w:val="ListParagraph"/>
+        <w:numPr>
+          <w:ilvl w:val="0"/>
+          <w:numId w:val="2"/>
+        </w:numPr>
+        <w:rPr>
+          <w:lang w:val="en-US"/>
+        </w:rPr>
+      </w:pPr>
+      <w:r>
+        <w:rPr>
+          <w:i/>
+          <w:iCs/>
+          <w:lang w:val="en-US"/>
+        </w:rPr>
+        <w:t>reference</w:t>
+      </w:r>
+      <w:r>
+        <w:rPr>
+          <w:lang w:val="en-US"/>
+        </w:rPr>
+        <w:t xml:space="preserve"> types.</w:t>
+      </w:r>
+    </w:p>
+    <w:p>
+      <w:pPr>
+        <w:rPr>
+          <w:lang w:val="en-US"/>
+        </w:rPr>
+      </w:pPr>
+      <w:r>
+        <w:rPr>
+          <w:lang w:val="en-US"/>
+        </w:rPr>
+        <w:t xml:space="preserve">Variables of value types directly contain their data. Variables of reference </w:t>
+      </w:r>
+      <w:proofErr w:type="gramStart"/>
+      <w:r>
+        <w:rPr>
+          <w:lang w:val="en-US"/>
+        </w:rPr>
+        <w:t>types</w:t>
+      </w:r>
+      <w:proofErr w:type="gramEnd"/>
+      <w:r>
+        <w:rPr>
+          <w:lang w:val="en-US"/>
+        </w:rPr>
+        <w:t xml:space="preserve"> store references to their data, the latter being known as objects.</w:t>
+      </w:r>
+    </w:p>
+    <w:p>
+      <w:pPr>
+        <w:rPr>
+          <w:lang w:val="en-US"/>
+        </w:rPr>
+      </w:pPr>
+      <w:r>
+        <w:rPr>
+          <w:lang w:val="en-US"/>
+        </w:rPr>
+        <w:t xml:space="preserve">With value types, the variables each have their own copy of the data, and it isn't possible for operations on one to affect the other (except for </w:t>
+      </w:r>
+      <w:r>
+        <w:rPr>
+          <w:u w:val="single"/>
+          <w:lang w:val="en-US"/>
+        </w:rPr>
+        <w:t>ref</w:t>
+      </w:r>
+      <w:r>
+        <w:rPr>
+          <w:lang w:val="en-US"/>
+        </w:rPr>
+        <w:t xml:space="preserve"> and </w:t>
+      </w:r>
+      <w:r>
+        <w:rPr>
+          <w:u w:val="single"/>
+          <w:lang w:val="en-US"/>
+        </w:rPr>
+        <w:t>out</w:t>
+      </w:r>
+      <w:r>
+        <w:rPr>
+          <w:lang w:val="en-US"/>
+        </w:rPr>
+        <w:t xml:space="preserve"> parameter variables).</w:t>
+      </w:r>
+    </w:p>
+    <w:p>
+      <w:pPr>
+        <w:rPr>
+          <w:lang w:val="en-US"/>
+        </w:rPr>
+      </w:pPr>
+    </w:p>
+    <w:p>
+      <w:pPr>
+        <w:rPr>
+          <w:lang w:val="en-US"/>
+        </w:rPr>
+      </w:pPr>
+      <w:r>
+        <w:rPr>
+          <w:lang w:val="en-US"/>
+        </w:rPr>
+        <w:t>C#'s value types are further divided into</w:t>
+      </w:r>
+      <w:r>
+        <w:rPr>
+          <w:lang w:val="en-US"/>
+        </w:rPr>
+        <w:t>:</w:t>
+      </w:r>
+    </w:p>
+    <w:p>
+      <w:pPr>
+        <w:pStyle w:val="ListParagraph"/>
+        <w:numPr>
+          <w:ilvl w:val="0"/>
+          <w:numId w:val="3"/>
+        </w:numPr>
+        <w:rPr>
+          <w:lang w:val="en-US"/>
+        </w:rPr>
+      </w:pPr>
+      <w:r>
+        <w:rPr>
+          <w:lang w:val="en-US"/>
+        </w:rPr>
+        <w:lastRenderedPageBreak/>
+        <w:t xml:space="preserve">simple types, </w:t>
+      </w:r>
+    </w:p>
+    <w:p>
+      <w:pPr>
+        <w:pStyle w:val="ListParagraph"/>
+        <w:numPr>
+          <w:ilvl w:val="0"/>
+          <w:numId w:val="3"/>
+        </w:numPr>
+        <w:rPr>
+          <w:lang w:val="en-US"/>
+        </w:rPr>
+      </w:pPr>
+      <w:proofErr w:type="spellStart"/>
+      <w:r>
+        <w:rPr>
+          <w:lang w:val="en-US"/>
+        </w:rPr>
+        <w:t>enum</w:t>
+      </w:r>
+      <w:proofErr w:type="spellEnd"/>
+      <w:r>
+        <w:rPr>
+          <w:lang w:val="en-US"/>
+        </w:rPr>
+        <w:t xml:space="preserve"> types, </w:t>
+      </w:r>
+    </w:p>
+    <w:p>
+      <w:pPr>
+        <w:pStyle w:val="ListParagraph"/>
+        <w:numPr>
+          <w:ilvl w:val="0"/>
+          <w:numId w:val="3"/>
+        </w:numPr>
+        <w:rPr>
+          <w:lang w:val="en-US"/>
+        </w:rPr>
+      </w:pPr>
+      <w:r>
+        <w:rPr>
+          <w:lang w:val="en-US"/>
+        </w:rPr>
+        <w:t xml:space="preserve">struct types, </w:t>
+      </w:r>
+    </w:p>
+    <w:p>
+      <w:pPr>
+        <w:pStyle w:val="ListParagraph"/>
+        <w:numPr>
+          <w:ilvl w:val="0"/>
+          <w:numId w:val="3"/>
+        </w:numPr>
+        <w:rPr>
+          <w:lang w:val="en-US"/>
+        </w:rPr>
+      </w:pPr>
+      <w:r>
+        <w:rPr>
+          <w:lang w:val="en-US"/>
+        </w:rPr>
+        <w:t xml:space="preserve">nullable value types, </w:t>
+      </w:r>
+    </w:p>
+    <w:p>
+      <w:pPr>
+        <w:pStyle w:val="ListParagraph"/>
+        <w:numPr>
+          <w:ilvl w:val="0"/>
+          <w:numId w:val="3"/>
+        </w:numPr>
+        <w:rPr>
+          <w:lang w:val="en-US"/>
+        </w:rPr>
+      </w:pPr>
+      <w:r>
+        <w:rPr>
+          <w:lang w:val="en-US"/>
+        </w:rPr>
+        <w:t xml:space="preserve">tuple value types. </w:t>
+      </w:r>
+    </w:p>
+    <w:p>
+      <w:pPr>
+        <w:rPr>
+          <w:lang w:val="en-US"/>
+        </w:rPr>
+      </w:pPr>
+      <w:r>
+        <w:rPr>
+          <w:lang w:val="en-US"/>
+        </w:rPr>
+        <w:t>C#'s reference types are further divided into</w:t>
+      </w:r>
+      <w:r>
+        <w:rPr>
+          <w:lang w:val="en-US"/>
+        </w:rPr>
+        <w:t>:</w:t>
+      </w:r>
+    </w:p>
+    <w:p>
+      <w:pPr>
+        <w:pStyle w:val="ListParagraph"/>
+        <w:numPr>
+          <w:ilvl w:val="0"/>
+          <w:numId w:val="4"/>
+        </w:numPr>
+        <w:rPr>
+          <w:lang w:val="en-US"/>
+        </w:rPr>
+      </w:pPr>
+      <w:r>
+        <w:rPr>
+          <w:lang w:val="en-US"/>
+        </w:rPr>
+        <w:t xml:space="preserve">class types, </w:t>
+      </w:r>
+    </w:p>
+    <w:p>
+      <w:pPr>
+        <w:pStyle w:val="ListParagraph"/>
+        <w:numPr>
+          <w:ilvl w:val="0"/>
+          <w:numId w:val="4"/>
+        </w:numPr>
+        <w:rPr>
+          <w:lang w:val="en-US"/>
+        </w:rPr>
+      </w:pPr>
+      <w:r>
+        <w:rPr>
+          <w:lang w:val="en-US"/>
+        </w:rPr>
+        <w:t xml:space="preserve">interface types, </w:t>
+      </w:r>
+    </w:p>
+    <w:p>
+      <w:pPr>
+        <w:pStyle w:val="ListParagraph"/>
+        <w:numPr>
+          <w:ilvl w:val="0"/>
+          <w:numId w:val="4"/>
+        </w:numPr>
+        <w:rPr>
+          <w:lang w:val="en-US"/>
+        </w:rPr>
+      </w:pPr>
+      <w:r>
+        <w:rPr>
+          <w:lang w:val="en-US"/>
+        </w:rPr>
+        <w:t xml:space="preserve">array types, </w:t>
+      </w:r>
+    </w:p>
+    <w:p>
+      <w:pPr>
+        <w:pStyle w:val="ListParagraph"/>
+        <w:numPr>
+          <w:ilvl w:val="0"/>
+          <w:numId w:val="4"/>
+        </w:numPr>
+        <w:rPr>
+          <w:lang w:val="en-US"/>
+        </w:rPr>
+      </w:pPr>
+      <w:r>
+        <w:rPr>
+          <w:lang w:val="en-US"/>
+        </w:rPr>
+        <w:t>delegate types.</w:t>
+      </w:r>
+    </w:p>
+    <w:p>
+      <w:pPr>
+        <w:rPr>
+          <w:lang w:val="en-US"/>
+        </w:rPr>
+      </w:pPr>
+    </w:p>
+    <w:p>
+      <w:pPr>
+        <w:pStyle w:val="ListParagraph"/>
+        <w:numPr>
+          <w:ilvl w:val="0"/>
+          <w:numId w:val="4"/>
+        </w:numPr>
+        <w:rPr>
+          <w:lang w:val="en-US"/>
+        </w:rPr>
+      </w:pPr>
+      <w:r>
+        <w:rPr>
+          <w:lang w:val="en-US"/>
+        </w:rPr>
+        <w:t xml:space="preserve">A </w:t>
+      </w:r>
+      <w:r>
+        <w:rPr>
+          <w:u w:val="single"/>
+          <w:lang w:val="en-US"/>
+        </w:rPr>
+        <w:t>c</w:t>
+      </w:r>
+      <w:r>
+        <w:rPr>
+          <w:u w:val="single"/>
+          <w:lang w:val="en-US"/>
+        </w:rPr>
+        <w:t>lass</w:t>
+      </w:r>
+      <w:r>
+        <w:rPr>
+          <w:lang w:val="en-US"/>
+        </w:rPr>
+        <w:t xml:space="preserve"> types support single inheritance and </w:t>
+      </w:r>
+      <w:proofErr w:type="gramStart"/>
+      <w:r>
+        <w:rPr>
+          <w:lang w:val="en-US"/>
+        </w:rPr>
+        <w:t>polymorphism,</w:t>
+      </w:r>
+      <w:proofErr w:type="gramEnd"/>
+      <w:r>
+        <w:rPr>
+          <w:lang w:val="en-US"/>
+        </w:rPr>
+        <w:t xml:space="preserve"> mechanisms whereby derived classes can extend and specialize base classes.</w:t>
+      </w:r>
+    </w:p>
+    <w:p>
+      <w:pPr>
+        <w:rPr>
+          <w:lang w:val="en-US"/>
+        </w:rPr>
+      </w:pPr>
+    </w:p>
+    <w:p>
+      <w:pPr>
+        <w:pStyle w:val="ListParagraph"/>
+        <w:numPr>
+          <w:ilvl w:val="0"/>
+          <w:numId w:val="4"/>
+        </w:numPr>
+        <w:rPr>
+          <w:lang w:val="en-US"/>
+        </w:rPr>
+      </w:pPr>
+      <w:r>
+        <w:rPr>
+          <w:lang w:val="en-US"/>
+        </w:rPr>
+        <w:t xml:space="preserve">A </w:t>
+      </w:r>
+      <w:r>
+        <w:rPr>
+          <w:u w:val="single"/>
+          <w:lang w:val="en-US"/>
+        </w:rPr>
+        <w:t>struct</w:t>
+      </w:r>
+      <w:r>
+        <w:rPr>
+          <w:lang w:val="en-US"/>
+        </w:rPr>
+        <w:t xml:space="preserve"> type is </w:t>
+      </w:r>
+      <w:proofErr w:type="gramStart"/>
+      <w:r>
+        <w:rPr>
+          <w:lang w:val="en-US"/>
+        </w:rPr>
+        <w:t>similar to</w:t>
+      </w:r>
+      <w:proofErr w:type="gramEnd"/>
+      <w:r>
+        <w:rPr>
+          <w:lang w:val="en-US"/>
+        </w:rPr>
+        <w:t xml:space="preserve"> a class type in that it represents a structure with data members and function members. </w:t>
+      </w:r>
+    </w:p>
+    <w:p>
+      <w:pPr>
+        <w:pStyle w:val="ListParagraph"/>
+        <w:numPr>
+          <w:ilvl w:val="1"/>
+          <w:numId w:val="4"/>
+        </w:numPr>
+        <w:rPr>
+          <w:lang w:val="en-US"/>
+        </w:rPr>
+      </w:pPr>
+      <w:r>
+        <w:rPr>
+          <w:lang w:val="en-US"/>
+        </w:rPr>
+        <w:t xml:space="preserve">However, unlike classes, structs are value types and don't typically require heap allocation. </w:t>
+      </w:r>
+    </w:p>
+    <w:p>
+      <w:pPr>
+        <w:pStyle w:val="ListParagraph"/>
+        <w:numPr>
+          <w:ilvl w:val="1"/>
+          <w:numId w:val="4"/>
+        </w:numPr>
+        <w:rPr>
+          <w:lang w:val="en-US"/>
+        </w:rPr>
+      </w:pPr>
+      <w:r>
+        <w:rPr>
+          <w:lang w:val="en-US"/>
+        </w:rPr>
+        <w:t>Struct types don't support user-specified inheritance, and all struct types implicitly inherit from type object.</w:t>
+      </w:r>
+    </w:p>
+    <w:p>
+      <w:pPr>
+        <w:rPr>
+          <w:lang w:val="en-US"/>
+        </w:rPr>
+      </w:pPr>
+    </w:p>
+    <w:p>
+      <w:pPr>
+        <w:pStyle w:val="ListParagraph"/>
+        <w:numPr>
+          <w:ilvl w:val="0"/>
+          <w:numId w:val="4"/>
+        </w:numPr>
+        <w:rPr>
+          <w:lang w:val="en-US"/>
+        </w:rPr>
+      </w:pPr>
+      <w:r>
+        <w:rPr>
+          <w:lang w:val="en-US"/>
+        </w:rPr>
+        <w:t xml:space="preserve">An </w:t>
+      </w:r>
+      <w:r>
+        <w:rPr>
+          <w:u w:val="single"/>
+          <w:lang w:val="en-US"/>
+        </w:rPr>
+        <w:t>interface</w:t>
+      </w:r>
+      <w:r>
+        <w:rPr>
+          <w:lang w:val="en-US"/>
+        </w:rPr>
+        <w:t xml:space="preserve"> type defines a contract as a named set of public members.</w:t>
+      </w:r>
+    </w:p>
+    <w:p>
+      <w:pPr>
+        <w:rPr>
+          <w:lang w:val="en-US"/>
+        </w:rPr>
+      </w:pPr>
+    </w:p>
+    <w:p>
+      <w:pPr>
+        <w:rPr>
+          <w:lang w:val="en-US"/>
+        </w:rPr>
+      </w:pPr>
+      <w:r>
+        <w:rPr>
+          <w:lang w:val="en-US"/>
+        </w:rPr>
+        <w:t xml:space="preserve">C#'s type system is unified such that a value of any type can be treated as an </w:t>
+      </w:r>
+      <w:r>
+        <w:rPr>
+          <w:u w:val="single"/>
+          <w:lang w:val="en-US"/>
+        </w:rPr>
+        <w:t>object</w:t>
+      </w:r>
+      <w:r>
+        <w:rPr>
+          <w:lang w:val="en-US"/>
+        </w:rPr>
+        <w:t>.</w:t>
+      </w:r>
+    </w:p>
+    <w:p>
+      <w:pPr>
+        <w:rPr>
+          <w:lang w:val="en-US"/>
+        </w:rPr>
+      </w:pPr>
+      <w:r>
+        <w:rPr>
+          <w:lang w:val="en-US"/>
+        </w:rPr>
+        <w:t>Every type in C# directly or indirectly derives from the object class type, and object is the ultimate base class of all types</w:t>
+      </w:r>
+      <w:r>
+        <w:rPr>
+          <w:lang w:val="en-US"/>
+        </w:rPr>
+        <w:t>.</w:t>
+      </w:r>
+    </w:p>
+    <w:p>
+      <w:pPr>
+        <w:rPr>
+          <w:lang w:val="en-US"/>
+        </w:rPr>
+      </w:pPr>
+      <w:r>
+        <w:rPr>
+          <w:lang w:val="en-US"/>
+        </w:rPr>
+        <w:t>Values of value types are treated as objects by performing boxing and unboxing operations.</w:t>
+      </w:r>
+    </w:p>
+    <w:p>
+      <w:pPr>
+        <w:pBdr>
+          <w:top w:val="single" w:sz="4" w:space="1" w:color="auto"/>
+          <w:left w:val="single" w:sz="4" w:space="4" w:color="auto"/>
+          <w:bottom w:val="single" w:sz="4" w:space="1" w:color="auto"/>
+          <w:right w:val="single" w:sz="4" w:space="4" w:color="auto"/>
+        </w:pBdr>
+        <w:spacing w:after="0"/>
+        <w:rPr>
+          <w:lang w:val="en-US"/>
+        </w:rPr>
+      </w:pPr>
+      <w:r>
+        <w:rPr>
+          <w:lang w:val="en-US"/>
+        </w:rPr>
+        <w:t xml:space="preserve">int </w:t>
+      </w:r>
+      <w:proofErr w:type="spellStart"/>
+      <w:r>
+        <w:rPr>
+          <w:lang w:val="en-US"/>
+        </w:rPr>
+        <w:t>i</w:t>
+      </w:r>
+      <w:proofErr w:type="spellEnd"/>
+      <w:r>
+        <w:rPr>
+          <w:lang w:val="en-US"/>
+        </w:rPr>
+        <w:t xml:space="preserve"> = </w:t>
+      </w:r>
+      <w:proofErr w:type="gramStart"/>
+      <w:r>
+        <w:rPr>
+          <w:lang w:val="en-US"/>
+        </w:rPr>
+        <w:t>123;</w:t>
+      </w:r>
+      <w:proofErr w:type="gramEnd"/>
+    </w:p>
+    <w:p>
+      <w:pPr>
+        <w:pBdr>
+          <w:top w:val="single" w:sz="4" w:space="1" w:color="auto"/>
+          <w:left w:val="single" w:sz="4" w:space="4" w:color="auto"/>
+          <w:bottom w:val="single" w:sz="4" w:space="1" w:color="auto"/>
+          <w:right w:val="single" w:sz="4" w:space="4" w:color="auto"/>
+        </w:pBdr>
+        <w:spacing w:after="0"/>
+        <w:rPr>
+          <w:lang w:val="en-US"/>
+        </w:rPr>
+      </w:pPr>
+      <w:r>
+        <w:rPr>
+          <w:lang w:val="en-US"/>
+        </w:rPr>
+        <w:t xml:space="preserve">object o = </w:t>
+      </w:r>
+      <w:proofErr w:type="spellStart"/>
+      <w:proofErr w:type="gramStart"/>
+      <w:r>
+        <w:rPr>
+          <w:lang w:val="en-US"/>
+        </w:rPr>
+        <w:t>i</w:t>
+      </w:r>
+      <w:proofErr w:type="spellEnd"/>
+      <w:r>
+        <w:rPr>
+          <w:lang w:val="en-US"/>
+        </w:rPr>
+        <w:t xml:space="preserve">;   </w:t>
+      </w:r>
+      <w:proofErr w:type="gramEnd"/>
+      <w:r>
+        <w:rPr>
+          <w:lang w:val="en-US"/>
+        </w:rPr>
+        <w:t xml:space="preserve"> // Boxing</w:t>
+      </w:r>
+    </w:p>
+    <w:p>
+      <w:pPr>
+        <w:pBdr>
+          <w:top w:val="single" w:sz="4" w:space="1" w:color="auto"/>
+          <w:left w:val="single" w:sz="4" w:space="4" w:color="auto"/>
+          <w:bottom w:val="single" w:sz="4" w:space="1" w:color="auto"/>
+          <w:right w:val="single" w:sz="4" w:space="4" w:color="auto"/>
+        </w:pBdr>
+        <w:spacing w:after="0"/>
+        <w:rPr>
+          <w:lang w:val="en-US"/>
+        </w:rPr>
+      </w:pPr>
+      <w:r>
+        <w:rPr>
+          <w:lang w:val="en-US"/>
+        </w:rPr>
+        <w:t>int j = (int)</w:t>
+      </w:r>
+      <w:proofErr w:type="gramStart"/>
+      <w:r>
+        <w:rPr>
+          <w:lang w:val="en-US"/>
+        </w:rPr>
+        <w:t>o;  /</w:t>
+      </w:r>
+      <w:proofErr w:type="gramEnd"/>
+      <w:r>
+        <w:rPr>
+          <w:lang w:val="en-US"/>
+        </w:rPr>
+        <w:t>/ Unboxing</w:t>
+      </w:r>
+    </w:p>
+    <w:p>
+      <w:pPr>
+        <w:rPr>
+          <w:lang w:val="en-US"/>
+        </w:rPr>
+      </w:pPr>
+    </w:p>
+    <w:p>
+      <w:pPr>
+        <w:rPr>
+          <w:lang w:val="en-US"/>
+        </w:rPr>
+      </w:pPr>
+    </w:p>
+    <w:p>
+      <w:pPr>
+        <w:pStyle w:val="Heading2"/>
+        <w:rPr>
+          <w:lang w:val="en-US"/>
+        </w:rPr>
+      </w:pPr>
+      <w:r>
+        <w:rPr>
+          <w:lang w:val="en-US"/>
+        </w:rPr>
+        <w:t>Program structure</w:t>
+      </w:r>
+    </w:p>
+    <w:p>
+      <w:pPr>
+        <w:rPr>
+          <w:lang w:val="en-US"/>
+        </w:rPr>
+      </w:pPr>
+      <w:r>
+        <w:rPr>
+          <w:lang w:val="en-US"/>
+        </w:rPr>
+        <w:t>The key organizational concepts in C# are</w:t>
+      </w:r>
+      <w:r>
+        <w:rPr>
+          <w:lang w:val="en-US"/>
+        </w:rPr>
+        <w:t>:</w:t>
+      </w:r>
+    </w:p>
+    <w:p>
+      <w:pPr>
+        <w:pStyle w:val="ListParagraph"/>
+        <w:numPr>
+          <w:ilvl w:val="0"/>
+          <w:numId w:val="5"/>
+        </w:numPr>
+        <w:rPr>
+          <w:lang w:val="en-US"/>
+        </w:rPr>
+      </w:pPr>
+      <w:r>
+        <w:rPr>
+          <w:lang w:val="en-US"/>
+        </w:rPr>
+        <w:t xml:space="preserve">programs, </w:t>
+      </w:r>
+    </w:p>
+    <w:p>
+      <w:pPr>
+        <w:pStyle w:val="ListParagraph"/>
+        <w:numPr>
+          <w:ilvl w:val="1"/>
+          <w:numId w:val="5"/>
+        </w:numPr>
+        <w:rPr>
+          <w:lang w:val="en-US"/>
+        </w:rPr>
+      </w:pPr>
+      <w:r>
+        <w:rPr>
+          <w:lang w:val="en-US"/>
+        </w:rPr>
+        <w:t>Programs declare types, which contain members and can be organized into namespaces.</w:t>
+      </w:r>
+    </w:p>
+    <w:p>
+      <w:pPr>
+        <w:pStyle w:val="ListParagraph"/>
+        <w:numPr>
+          <w:ilvl w:val="0"/>
+          <w:numId w:val="5"/>
+        </w:numPr>
+        <w:rPr>
+          <w:lang w:val="en-US"/>
+        </w:rPr>
+      </w:pPr>
+      <w:r>
+        <w:rPr>
+          <w:lang w:val="en-US"/>
+        </w:rPr>
+        <w:t xml:space="preserve">namespaces, </w:t>
+      </w:r>
+    </w:p>
+    <w:p>
+      <w:pPr>
+        <w:pStyle w:val="ListParagraph"/>
+        <w:numPr>
+          <w:ilvl w:val="0"/>
+          <w:numId w:val="5"/>
+        </w:numPr>
+        <w:rPr>
+          <w:lang w:val="en-US"/>
+        </w:rPr>
+      </w:pPr>
+      <w:r>
+        <w:rPr>
+          <w:lang w:val="en-US"/>
+        </w:rPr>
+        <w:lastRenderedPageBreak/>
+        <w:t xml:space="preserve">types, </w:t>
+      </w:r>
+    </w:p>
+    <w:p>
+      <w:pPr>
+        <w:pStyle w:val="ListParagraph"/>
+        <w:numPr>
+          <w:ilvl w:val="1"/>
+          <w:numId w:val="5"/>
+        </w:numPr>
+        <w:rPr>
+          <w:lang w:val="en-US"/>
+        </w:rPr>
+      </w:pPr>
+      <w:r>
+        <w:rPr>
+          <w:lang w:val="en-US"/>
+        </w:rPr>
+        <w:t>Classes, structs, and interfaces are examples of types.</w:t>
+      </w:r>
+    </w:p>
+    <w:p>
+      <w:pPr>
+        <w:pStyle w:val="ListParagraph"/>
+        <w:numPr>
+          <w:ilvl w:val="0"/>
+          <w:numId w:val="5"/>
+        </w:numPr>
+        <w:rPr>
+          <w:lang w:val="en-US"/>
+        </w:rPr>
+      </w:pPr>
+      <w:r>
+        <w:rPr>
+          <w:lang w:val="en-US"/>
+        </w:rPr>
+        <w:t>members,</w:t>
+      </w:r>
+    </w:p>
+    <w:p>
+      <w:pPr>
+        <w:pStyle w:val="ListParagraph"/>
+        <w:numPr>
+          <w:ilvl w:val="1"/>
+          <w:numId w:val="5"/>
+        </w:numPr>
+        <w:rPr>
+          <w:lang w:val="en-US"/>
+        </w:rPr>
+      </w:pPr>
+      <w:r>
+        <w:rPr>
+          <w:lang w:val="en-US"/>
+        </w:rPr>
+        <w:t>Fields, methods, properties, and events are examples of members.</w:t>
+      </w:r>
+    </w:p>
+    <w:p>
+      <w:pPr>
+        <w:pStyle w:val="ListParagraph"/>
+        <w:numPr>
+          <w:ilvl w:val="0"/>
+          <w:numId w:val="5"/>
+        </w:numPr>
+        <w:rPr>
+          <w:lang w:val="en-US"/>
+        </w:rPr>
+      </w:pPr>
+      <w:r>
+        <w:rPr>
+          <w:lang w:val="en-US"/>
+        </w:rPr>
+        <w:t>assemblies.</w:t>
+      </w:r>
+    </w:p>
+    <w:p>
+      <w:pPr>
+        <w:pStyle w:val="ListParagraph"/>
+        <w:numPr>
+          <w:ilvl w:val="1"/>
+          <w:numId w:val="5"/>
+        </w:numPr>
+        <w:rPr>
+          <w:lang w:val="en-US"/>
+        </w:rPr>
+      </w:pPr>
+      <w:r>
+        <w:rPr>
+          <w:lang w:val="en-US"/>
+        </w:rPr>
+        <w:t>When C# programs are compiled, they're physically packaged into assemblies.</w:t>
+      </w:r>
+    </w:p>
+    <w:p>
+      <w:pPr>
+        <w:pStyle w:val="ListParagraph"/>
+        <w:numPr>
+          <w:ilvl w:val="1"/>
+          <w:numId w:val="5"/>
+        </w:numPr>
+        <w:rPr>
+          <w:lang w:val="en-US"/>
+        </w:rPr>
+      </w:pPr>
+      <w:r>
+        <w:rPr>
+          <w:lang w:val="en-US"/>
+        </w:rPr>
+        <w:t xml:space="preserve"> Assemblies typically have the file extension .exe or .</w:t>
+      </w:r>
+      <w:proofErr w:type="spellStart"/>
+      <w:r>
+        <w:rPr>
+          <w:lang w:val="en-US"/>
+        </w:rPr>
+        <w:t>dll</w:t>
+      </w:r>
+      <w:proofErr w:type="spellEnd"/>
+      <w:r>
+        <w:rPr>
+          <w:lang w:val="en-US"/>
+        </w:rPr>
+        <w:t xml:space="preserve">, depending on whether they implement </w:t>
+      </w:r>
+      <w:r>
+        <w:rPr>
+          <w:u w:val="single"/>
+          <w:lang w:val="en-US"/>
+        </w:rPr>
+        <w:t>applications</w:t>
+      </w:r>
+      <w:r>
+        <w:rPr>
+          <w:lang w:val="en-US"/>
+        </w:rPr>
+        <w:t xml:space="preserve"> or </w:t>
+      </w:r>
+      <w:r>
+        <w:rPr>
+          <w:u w:val="single"/>
+          <w:lang w:val="en-US"/>
+        </w:rPr>
+        <w:t>libraries</w:t>
+      </w:r>
+      <w:r>
+        <w:rPr>
+          <w:lang w:val="en-US"/>
+        </w:rPr>
+        <w:t>, respectively.</w:t>
+      </w:r>
+    </w:p>
+    <w:p>
+      <w:pPr>
+        <w:rPr>
+          <w:lang w:val="en-US"/>
+        </w:rPr>
+      </w:pPr>
+    </w:p>
+    <w:p>
+      <w:pPr>
+        <w:pStyle w:val="Heading1"/>
+        <w:rPr>
+          <w:lang w:val="en-US"/>
+        </w:rPr>
+      </w:pPr>
+      <w:r>
+        <w:rPr>
+          <w:lang w:val="en-US"/>
+        </w:rPr>
+        <w:t>Types</w:t>
       </w:r>
     </w:p>
     <w:sectPr>
@@ -440,6 +1451,458 @@
 <file path=word/numbering.xml><?xml version="1.0" encoding="utf-8"?>
 <w:numbering xmlns:wpc="http://schemas.microsoft.com/office/word/2010/wordprocessingCanvas" xmlns:cx="http://schemas.microsoft.com/office/drawing/2014/chartex" xmlns:cx1="http://schemas.microsoft.com/office/drawing/2015/9/8/chartex" xmlns:cx2="http://schemas.microsoft.com/office/drawing/2015/10/21/chartex" xmlns:cx3="http://schemas.microsoft.com/office/drawing/2016/5/9/chartex" xmlns:cx4="http://schemas.microsoft.com/office/drawing/2016/5/10/chartex" xmlns:cx5="http://schemas.microsoft.com/office/drawing/2016/5/11/chartex" xmlns:cx6="http://schemas.microsoft.com/office/drawing/2016/5/12/chartex" xmlns:cx7="http://schemas.microsoft.com/office/drawing/2016/5/13/chartex" xmlns:cx8="http://schemas.microsoft.com/office/drawing/2016/5/14/chartex" xmlns:mc="http://schemas.openxmlformats.org/markup-compatibility/2006" xmlns:aink="http://schemas.microsoft.com/office/drawing/2016/ink" xmlns:am3d="http://schemas.microsoft.com/office/drawing/2017/model3d" xmlns:o="urn:schemas-microsoft-com:office:office" xmlns:oel="http://schemas.microsoft.com/office/2019/extlst" xmlns:r="http://schemas.openxmlformats.org/officeDocument/2006/relationships" xmlns:m="http://schemas.openxmlformats.org/officeDocument/2006/math" xmlns:v="urn:schemas-microsoft-com:vml" xmlns:wp14="http://schemas.microsoft.com/office/word/2010/wordprocessingDrawing" xmlns:wp="http://schemas.openxmlformats.org/drawingml/2006/wordprocessingDrawing" xmlns:w10="urn:schemas-microsoft-com:office:word" xmlns:w="http://schemas.openxmlformats.org/wordprocessingml/2006/main" xmlns:w14="http://schemas.microsoft.com/office/word/2010/wordml" xmlns:w15="http://schemas.microsoft.com/office/word/2012/wordml" xmlns:w16cex="http://schemas.microsoft.com/office/word/2018/wordml/cex" xmlns:w16cid="http://schemas.microsoft.com/office/word/2016/wordml/cid" xmlns:w16="http://schemas.microsoft.com/office/word/2018/wordml" xmlns:w16sdtdh="http://schemas.microsoft.com/office/word/2020/wordml/sdtdatahash" xmlns:w16se="http://schemas.microsoft.com/office/word/2015/wordml/symex" xmlns:wpg="http://schemas.microsoft.com/office/word/2010/wordprocessingGroup" xmlns:wpi="http://schemas.microsoft.com/office/word/2010/wordprocessingInk" xmlns:wne="http://schemas.microsoft.com/office/word/2006/wordml" xmlns:wps="http://schemas.microsoft.com/office/word/2010/wordprocessingShape" mc:Ignorable="w14 w15 w16se w16cid w16 w16cex w16sdtdh wp14">
   <w:abstractNum w:abstractNumId="0" w15:restartNumberingAfterBreak="0">
+    <w:nsid w:val="1C3A0618"/>
+    <w:multiLevelType w:val="hybridMultilevel"/>
+    <w:tmpl w:val="BBC655EA"/>
+    <w:lvl w:ilvl="0" w:tplc="1C090001">
+      <w:start w:val="1"/>
+      <w:numFmt w:val="bullet"/>
+      <w:lvlText w:val=""/>
+      <w:lvlJc w:val="left"/>
+      <w:pPr>
+        <w:ind w:left="720" w:hanging="360"/>
+      </w:pPr>
+      <w:rPr>
+        <w:rFonts w:ascii="Symbol" w:hAnsi="Symbol" w:hint="default"/>
+      </w:rPr>
+    </w:lvl>
+    <w:lvl w:ilvl="1" w:tplc="1C090003">
+      <w:start w:val="1"/>
+      <w:numFmt w:val="bullet"/>
+      <w:lvlText w:val="o"/>
+      <w:lvlJc w:val="left"/>
+      <w:pPr>
+        <w:ind w:left="1440" w:hanging="360"/>
+      </w:pPr>
+      <w:rPr>
+        <w:rFonts w:ascii="Courier New" w:hAnsi="Courier New" w:cs="Courier New" w:hint="default"/>
+      </w:rPr>
+    </w:lvl>
+    <w:lvl w:ilvl="2" w:tplc="1C090005" w:tentative="1">
+      <w:start w:val="1"/>
+      <w:numFmt w:val="bullet"/>
+      <w:lvlText w:val=""/>
+      <w:lvlJc w:val="left"/>
+      <w:pPr>
+        <w:ind w:left="2160" w:hanging="360"/>
+      </w:pPr>
+      <w:rPr>
+        <w:rFonts w:ascii="Wingdings" w:hAnsi="Wingdings" w:hint="default"/>
+      </w:rPr>
+    </w:lvl>
+    <w:lvl w:ilvl="3" w:tplc="1C090001" w:tentative="1">
+      <w:start w:val="1"/>
+      <w:numFmt w:val="bullet"/>
+      <w:lvlText w:val=""/>
+      <w:lvlJc w:val="left"/>
+      <w:pPr>
+        <w:ind w:left="2880" w:hanging="360"/>
+      </w:pPr>
+      <w:rPr>
+        <w:rFonts w:ascii="Symbol" w:hAnsi="Symbol" w:hint="default"/>
+      </w:rPr>
+    </w:lvl>
+    <w:lvl w:ilvl="4" w:tplc="1C090003" w:tentative="1">
+      <w:start w:val="1"/>
+      <w:numFmt w:val="bullet"/>
+      <w:lvlText w:val="o"/>
+      <w:lvlJc w:val="left"/>
+      <w:pPr>
+        <w:ind w:left="3600" w:hanging="360"/>
+      </w:pPr>
+      <w:rPr>
+        <w:rFonts w:ascii="Courier New" w:hAnsi="Courier New" w:cs="Courier New" w:hint="default"/>
+      </w:rPr>
+    </w:lvl>
+    <w:lvl w:ilvl="5" w:tplc="1C090005" w:tentative="1">
+      <w:start w:val="1"/>
+      <w:numFmt w:val="bullet"/>
+      <w:lvlText w:val=""/>
+      <w:lvlJc w:val="left"/>
+      <w:pPr>
+        <w:ind w:left="4320" w:hanging="360"/>
+      </w:pPr>
+      <w:rPr>
+        <w:rFonts w:ascii="Wingdings" w:hAnsi="Wingdings" w:hint="default"/>
+      </w:rPr>
+    </w:lvl>
+    <w:lvl w:ilvl="6" w:tplc="1C090001" w:tentative="1">
+      <w:start w:val="1"/>
+      <w:numFmt w:val="bullet"/>
+      <w:lvlText w:val=""/>
+      <w:lvlJc w:val="left"/>
+      <w:pPr>
+        <w:ind w:left="5040" w:hanging="360"/>
+      </w:pPr>
+      <w:rPr>
+        <w:rFonts w:ascii="Symbol" w:hAnsi="Symbol" w:hint="default"/>
+      </w:rPr>
+    </w:lvl>
+    <w:lvl w:ilvl="7" w:tplc="1C090003" w:tentative="1">
+      <w:start w:val="1"/>
+      <w:numFmt w:val="bullet"/>
+      <w:lvlText w:val="o"/>
+      <w:lvlJc w:val="left"/>
+      <w:pPr>
+        <w:ind w:left="5760" w:hanging="360"/>
+      </w:pPr>
+      <w:rPr>
+        <w:rFonts w:ascii="Courier New" w:hAnsi="Courier New" w:cs="Courier New" w:hint="default"/>
+      </w:rPr>
+    </w:lvl>
+    <w:lvl w:ilvl="8" w:tplc="1C090005" w:tentative="1">
+      <w:start w:val="1"/>
+      <w:numFmt w:val="bullet"/>
+      <w:lvlText w:val=""/>
+      <w:lvlJc w:val="left"/>
+      <w:pPr>
+        <w:ind w:left="6480" w:hanging="360"/>
+      </w:pPr>
+      <w:rPr>
+        <w:rFonts w:ascii="Wingdings" w:hAnsi="Wingdings" w:hint="default"/>
+      </w:rPr>
+    </w:lvl>
+  </w:abstractNum>
+  <w:abstractNum w:abstractNumId="1" w15:restartNumberingAfterBreak="0">
+    <w:nsid w:val="2830065E"/>
+    <w:multiLevelType w:val="hybridMultilevel"/>
+    <w:tmpl w:val="FADC7484"/>
+    <w:lvl w:ilvl="0" w:tplc="1C090003">
+      <w:start w:val="1"/>
+      <w:numFmt w:val="bullet"/>
+      <w:lvlText w:val="o"/>
+      <w:lvlJc w:val="left"/>
+      <w:pPr>
+        <w:ind w:left="720" w:hanging="360"/>
+      </w:pPr>
+      <w:rPr>
+        <w:rFonts w:ascii="Courier New" w:hAnsi="Courier New" w:cs="Courier New" w:hint="default"/>
+      </w:rPr>
+    </w:lvl>
+    <w:lvl w:ilvl="1" w:tplc="1C090003">
+      <w:start w:val="1"/>
+      <w:numFmt w:val="bullet"/>
+      <w:lvlText w:val="o"/>
+      <w:lvlJc w:val="left"/>
+      <w:pPr>
+        <w:ind w:left="1440" w:hanging="360"/>
+      </w:pPr>
+      <w:rPr>
+        <w:rFonts w:ascii="Courier New" w:hAnsi="Courier New" w:cs="Courier New" w:hint="default"/>
+      </w:rPr>
+    </w:lvl>
+    <w:lvl w:ilvl="2" w:tplc="1C090005" w:tentative="1">
+      <w:start w:val="1"/>
+      <w:numFmt w:val="bullet"/>
+      <w:lvlText w:val=""/>
+      <w:lvlJc w:val="left"/>
+      <w:pPr>
+        <w:ind w:left="2160" w:hanging="360"/>
+      </w:pPr>
+      <w:rPr>
+        <w:rFonts w:ascii="Wingdings" w:hAnsi="Wingdings" w:hint="default"/>
+      </w:rPr>
+    </w:lvl>
+    <w:lvl w:ilvl="3" w:tplc="1C090001" w:tentative="1">
+      <w:start w:val="1"/>
+      <w:numFmt w:val="bullet"/>
+      <w:lvlText w:val=""/>
+      <w:lvlJc w:val="left"/>
+      <w:pPr>
+        <w:ind w:left="2880" w:hanging="360"/>
+      </w:pPr>
+      <w:rPr>
+        <w:rFonts w:ascii="Symbol" w:hAnsi="Symbol" w:hint="default"/>
+      </w:rPr>
+    </w:lvl>
+    <w:lvl w:ilvl="4" w:tplc="1C090003" w:tentative="1">
+      <w:start w:val="1"/>
+      <w:numFmt w:val="bullet"/>
+      <w:lvlText w:val="o"/>
+      <w:lvlJc w:val="left"/>
+      <w:pPr>
+        <w:ind w:left="3600" w:hanging="360"/>
+      </w:pPr>
+      <w:rPr>
+        <w:rFonts w:ascii="Courier New" w:hAnsi="Courier New" w:cs="Courier New" w:hint="default"/>
+      </w:rPr>
+    </w:lvl>
+    <w:lvl w:ilvl="5" w:tplc="1C090005" w:tentative="1">
+      <w:start w:val="1"/>
+      <w:numFmt w:val="bullet"/>
+      <w:lvlText w:val=""/>
+      <w:lvlJc w:val="left"/>
+      <w:pPr>
+        <w:ind w:left="4320" w:hanging="360"/>
+      </w:pPr>
+      <w:rPr>
+        <w:rFonts w:ascii="Wingdings" w:hAnsi="Wingdings" w:hint="default"/>
+      </w:rPr>
+    </w:lvl>
+    <w:lvl w:ilvl="6" w:tplc="1C090001" w:tentative="1">
+      <w:start w:val="1"/>
+      <w:numFmt w:val="bullet"/>
+      <w:lvlText w:val=""/>
+      <w:lvlJc w:val="left"/>
+      <w:pPr>
+        <w:ind w:left="5040" w:hanging="360"/>
+      </w:pPr>
+      <w:rPr>
+        <w:rFonts w:ascii="Symbol" w:hAnsi="Symbol" w:hint="default"/>
+      </w:rPr>
+    </w:lvl>
+    <w:lvl w:ilvl="7" w:tplc="1C090003" w:tentative="1">
+      <w:start w:val="1"/>
+      <w:numFmt w:val="bullet"/>
+      <w:lvlText w:val="o"/>
+      <w:lvlJc w:val="left"/>
+      <w:pPr>
+        <w:ind w:left="5760" w:hanging="360"/>
+      </w:pPr>
+      <w:rPr>
+        <w:rFonts w:ascii="Courier New" w:hAnsi="Courier New" w:cs="Courier New" w:hint="default"/>
+      </w:rPr>
+    </w:lvl>
+    <w:lvl w:ilvl="8" w:tplc="1C090005" w:tentative="1">
+      <w:start w:val="1"/>
+      <w:numFmt w:val="bullet"/>
+      <w:lvlText w:val=""/>
+      <w:lvlJc w:val="left"/>
+      <w:pPr>
+        <w:ind w:left="6480" w:hanging="360"/>
+      </w:pPr>
+      <w:rPr>
+        <w:rFonts w:ascii="Wingdings" w:hAnsi="Wingdings" w:hint="default"/>
+      </w:rPr>
+    </w:lvl>
+  </w:abstractNum>
+  <w:abstractNum w:abstractNumId="2" w15:restartNumberingAfterBreak="0">
+    <w:nsid w:val="6D0C369B"/>
+    <w:multiLevelType w:val="hybridMultilevel"/>
+    <w:tmpl w:val="4F54B370"/>
+    <w:lvl w:ilvl="0" w:tplc="1C090001">
+      <w:start w:val="1"/>
+      <w:numFmt w:val="bullet"/>
+      <w:lvlText w:val=""/>
+      <w:lvlJc w:val="left"/>
+      <w:pPr>
+        <w:ind w:left="720" w:hanging="360"/>
+      </w:pPr>
+      <w:rPr>
+        <w:rFonts w:ascii="Symbol" w:hAnsi="Symbol" w:hint="default"/>
+      </w:rPr>
+    </w:lvl>
+    <w:lvl w:ilvl="1" w:tplc="1C090003" w:tentative="1">
+      <w:start w:val="1"/>
+      <w:numFmt w:val="bullet"/>
+      <w:lvlText w:val="o"/>
+      <w:lvlJc w:val="left"/>
+      <w:pPr>
+        <w:ind w:left="1440" w:hanging="360"/>
+      </w:pPr>
+      <w:rPr>
+        <w:rFonts w:ascii="Courier New" w:hAnsi="Courier New" w:cs="Courier New" w:hint="default"/>
+      </w:rPr>
+    </w:lvl>
+    <w:lvl w:ilvl="2" w:tplc="1C090005" w:tentative="1">
+      <w:start w:val="1"/>
+      <w:numFmt w:val="bullet"/>
+      <w:lvlText w:val=""/>
+      <w:lvlJc w:val="left"/>
+      <w:pPr>
+        <w:ind w:left="2160" w:hanging="360"/>
+      </w:pPr>
+      <w:rPr>
+        <w:rFonts w:ascii="Wingdings" w:hAnsi="Wingdings" w:hint="default"/>
+      </w:rPr>
+    </w:lvl>
+    <w:lvl w:ilvl="3" w:tplc="1C090001" w:tentative="1">
+      <w:start w:val="1"/>
+      <w:numFmt w:val="bullet"/>
+      <w:lvlText w:val=""/>
+      <w:lvlJc w:val="left"/>
+      <w:pPr>
+        <w:ind w:left="2880" w:hanging="360"/>
+      </w:pPr>
+      <w:rPr>
+        <w:rFonts w:ascii="Symbol" w:hAnsi="Symbol" w:hint="default"/>
+      </w:rPr>
+    </w:lvl>
+    <w:lvl w:ilvl="4" w:tplc="1C090003" w:tentative="1">
+      <w:start w:val="1"/>
+      <w:numFmt w:val="bullet"/>
+      <w:lvlText w:val="o"/>
+      <w:lvlJc w:val="left"/>
+      <w:pPr>
+        <w:ind w:left="3600" w:hanging="360"/>
+      </w:pPr>
+      <w:rPr>
+        <w:rFonts w:ascii="Courier New" w:hAnsi="Courier New" w:cs="Courier New" w:hint="default"/>
+      </w:rPr>
+    </w:lvl>
+    <w:lvl w:ilvl="5" w:tplc="1C090005" w:tentative="1">
+      <w:start w:val="1"/>
+      <w:numFmt w:val="bullet"/>
+      <w:lvlText w:val=""/>
+      <w:lvlJc w:val="left"/>
+      <w:pPr>
+        <w:ind w:left="4320" w:hanging="360"/>
+      </w:pPr>
+      <w:rPr>
+        <w:rFonts w:ascii="Wingdings" w:hAnsi="Wingdings" w:hint="default"/>
+      </w:rPr>
+    </w:lvl>
+    <w:lvl w:ilvl="6" w:tplc="1C090001" w:tentative="1">
+      <w:start w:val="1"/>
+      <w:numFmt w:val="bullet"/>
+      <w:lvlText w:val=""/>
+      <w:lvlJc w:val="left"/>
+      <w:pPr>
+        <w:ind w:left="5040" w:hanging="360"/>
+      </w:pPr>
+      <w:rPr>
+        <w:rFonts w:ascii="Symbol" w:hAnsi="Symbol" w:hint="default"/>
+      </w:rPr>
+    </w:lvl>
+    <w:lvl w:ilvl="7" w:tplc="1C090003" w:tentative="1">
+      <w:start w:val="1"/>
+      <w:numFmt w:val="bullet"/>
+      <w:lvlText w:val="o"/>
+      <w:lvlJc w:val="left"/>
+      <w:pPr>
+        <w:ind w:left="5760" w:hanging="360"/>
+      </w:pPr>
+      <w:rPr>
+        <w:rFonts w:ascii="Courier New" w:hAnsi="Courier New" w:cs="Courier New" w:hint="default"/>
+      </w:rPr>
+    </w:lvl>
+    <w:lvl w:ilvl="8" w:tplc="1C090005" w:tentative="1">
+      <w:start w:val="1"/>
+      <w:numFmt w:val="bullet"/>
+      <w:lvlText w:val=""/>
+      <w:lvlJc w:val="left"/>
+      <w:pPr>
+        <w:ind w:left="6480" w:hanging="360"/>
+      </w:pPr>
+      <w:rPr>
+        <w:rFonts w:ascii="Wingdings" w:hAnsi="Wingdings" w:hint="default"/>
+      </w:rPr>
+    </w:lvl>
+  </w:abstractNum>
+  <w:abstractNum w:abstractNumId="3" w15:restartNumberingAfterBreak="0">
+    <w:nsid w:val="6DC61929"/>
+    <w:multiLevelType w:val="hybridMultilevel"/>
+    <w:tmpl w:val="03540894"/>
+    <w:lvl w:ilvl="0" w:tplc="1C090001">
+      <w:start w:val="1"/>
+      <w:numFmt w:val="bullet"/>
+      <w:lvlText w:val=""/>
+      <w:lvlJc w:val="left"/>
+      <w:pPr>
+        <w:ind w:left="720" w:hanging="360"/>
+      </w:pPr>
+      <w:rPr>
+        <w:rFonts w:ascii="Symbol" w:hAnsi="Symbol" w:hint="default"/>
+      </w:rPr>
+    </w:lvl>
+    <w:lvl w:ilvl="1" w:tplc="1C090003" w:tentative="1">
+      <w:start w:val="1"/>
+      <w:numFmt w:val="bullet"/>
+      <w:lvlText w:val="o"/>
+      <w:lvlJc w:val="left"/>
+      <w:pPr>
+        <w:ind w:left="1440" w:hanging="360"/>
+      </w:pPr>
+      <w:rPr>
+        <w:rFonts w:ascii="Courier New" w:hAnsi="Courier New" w:cs="Courier New" w:hint="default"/>
+      </w:rPr>
+    </w:lvl>
+    <w:lvl w:ilvl="2" w:tplc="1C090005" w:tentative="1">
+      <w:start w:val="1"/>
+      <w:numFmt w:val="bullet"/>
+      <w:lvlText w:val=""/>
+      <w:lvlJc w:val="left"/>
+      <w:pPr>
+        <w:ind w:left="2160" w:hanging="360"/>
+      </w:pPr>
+      <w:rPr>
+        <w:rFonts w:ascii="Wingdings" w:hAnsi="Wingdings" w:hint="default"/>
+      </w:rPr>
+    </w:lvl>
+    <w:lvl w:ilvl="3" w:tplc="1C090001" w:tentative="1">
+      <w:start w:val="1"/>
+      <w:numFmt w:val="bullet"/>
+      <w:lvlText w:val=""/>
+      <w:lvlJc w:val="left"/>
+      <w:pPr>
+        <w:ind w:left="2880" w:hanging="360"/>
+      </w:pPr>
+      <w:rPr>
+        <w:rFonts w:ascii="Symbol" w:hAnsi="Symbol" w:hint="default"/>
+      </w:rPr>
+    </w:lvl>
+    <w:lvl w:ilvl="4" w:tplc="1C090003" w:tentative="1">
+      <w:start w:val="1"/>
+      <w:numFmt w:val="bullet"/>
+      <w:lvlText w:val="o"/>
+      <w:lvlJc w:val="left"/>
+      <w:pPr>
+        <w:ind w:left="3600" w:hanging="360"/>
+      </w:pPr>
+      <w:rPr>
+        <w:rFonts w:ascii="Courier New" w:hAnsi="Courier New" w:cs="Courier New" w:hint="default"/>
+      </w:rPr>
+    </w:lvl>
+    <w:lvl w:ilvl="5" w:tplc="1C090005" w:tentative="1">
+      <w:start w:val="1"/>
+      <w:numFmt w:val="bullet"/>
+      <w:lvlText w:val=""/>
+      <w:lvlJc w:val="left"/>
+      <w:pPr>
+        <w:ind w:left="4320" w:hanging="360"/>
+      </w:pPr>
+      <w:rPr>
+        <w:rFonts w:ascii="Wingdings" w:hAnsi="Wingdings" w:hint="default"/>
+      </w:rPr>
+    </w:lvl>
+    <w:lvl w:ilvl="6" w:tplc="1C090001" w:tentative="1">
+      <w:start w:val="1"/>
+      <w:numFmt w:val="bullet"/>
+      <w:lvlText w:val=""/>
+      <w:lvlJc w:val="left"/>
+      <w:pPr>
+        <w:ind w:left="5040" w:hanging="360"/>
+      </w:pPr>
+      <w:rPr>
+        <w:rFonts w:ascii="Symbol" w:hAnsi="Symbol" w:hint="default"/>
+      </w:rPr>
+    </w:lvl>
+    <w:lvl w:ilvl="7" w:tplc="1C090003" w:tentative="1">
+      <w:start w:val="1"/>
+      <w:numFmt w:val="bullet"/>
+      <w:lvlText w:val="o"/>
+      <w:lvlJc w:val="left"/>
+      <w:pPr>
+        <w:ind w:left="5760" w:hanging="360"/>
+      </w:pPr>
+      <w:rPr>
+        <w:rFonts w:ascii="Courier New" w:hAnsi="Courier New" w:cs="Courier New" w:hint="default"/>
+      </w:rPr>
+    </w:lvl>
+    <w:lvl w:ilvl="8" w:tplc="1C090005" w:tentative="1">
+      <w:start w:val="1"/>
+      <w:numFmt w:val="bullet"/>
+      <w:lvlText w:val=""/>
+      <w:lvlJc w:val="left"/>
+      <w:pPr>
+        <w:ind w:left="6480" w:hanging="360"/>
+      </w:pPr>
+      <w:rPr>
+        <w:rFonts w:ascii="Wingdings" w:hAnsi="Wingdings" w:hint="default"/>
+      </w:rPr>
+    </w:lvl>
+  </w:abstractNum>
+  <w:abstractNum w:abstractNumId="4" w15:restartNumberingAfterBreak="0">
     <w:nsid w:val="7A776AF5"/>
     <w:multiLevelType w:val="hybridMultilevel"/>
     <w:tmpl w:val="324A9AB0"/>
@@ -553,7 +2016,19 @@
     </w:lvl>
   </w:abstractNum>
   <w:num w:numId="1" w16cid:durableId="1571966270">
+    <w:abstractNumId w:val="4"/>
+  </w:num>
+  <w:num w:numId="2" w16cid:durableId="1931769876">
+    <w:abstractNumId w:val="3"/>
+  </w:num>
+  <w:num w:numId="3" w16cid:durableId="367267719">
+    <w:abstractNumId w:val="2"/>
+  </w:num>
+  <w:num w:numId="4" w16cid:durableId="1447895028">
     <w:abstractNumId w:val="0"/>
+  </w:num>
+  <w:num w:numId="5" w16cid:durableId="12346251">
+    <w:abstractNumId w:val="1"/>
   </w:num>
 </w:numbering>
 </file>
@@ -957,6 +2432,27 @@
     <w:name w:val="Normal"/>
     <w:qFormat/>
   </w:style>
+  <w:style w:type="paragraph" w:styleId="Heading1">
+    <w:name w:val="heading 1"/>
+    <w:basedOn w:val="Normal"/>
+    <w:next w:val="Normal"/>
+    <w:link w:val="Heading1Char"/>
+    <w:uiPriority w:val="9"/>
+    <w:qFormat/>
+    <w:rsid w:val="004645FC"/>
+    <w:pPr>
+      <w:keepNext/>
+      <w:keepLines/>
+      <w:spacing w:before="240" w:after="0"/>
+      <w:outlineLvl w:val="0"/>
+    </w:pPr>
+    <w:rPr>
+      <w:rFonts w:asciiTheme="majorHAnsi" w:eastAsiaTheme="majorEastAsia" w:hAnsiTheme="majorHAnsi" w:cstheme="majorBidi"/>
+      <w:color w:val="2F5496" w:themeColor="accent1" w:themeShade="BF"/>
+      <w:sz w:val="32"/>
+      <w:szCs w:val="32"/>
+    </w:rPr>
+  </w:style>
   <w:style w:type="paragraph" w:styleId="Heading2">
     <w:name w:val="heading 2"/>
     <w:basedOn w:val="Normal"/>
@@ -1062,6 +2558,19 @@
       <w:color w:val="2F5496" w:themeColor="accent1" w:themeShade="BF"/>
       <w:sz w:val="26"/>
       <w:szCs w:val="26"/>
+    </w:rPr>
+  </w:style>
+  <w:style w:type="character" w:customStyle="1" w:styleId="Heading1Char">
+    <w:name w:val="Heading 1 Char"/>
+    <w:basedOn w:val="DefaultParagraphFont"/>
+    <w:link w:val="Heading1"/>
+    <w:uiPriority w:val="9"/>
+    <w:rsid w:val="004645FC"/>
+    <w:rPr>
+      <w:rFonts w:asciiTheme="majorHAnsi" w:eastAsiaTheme="majorEastAsia" w:hAnsiTheme="majorHAnsi" w:cstheme="majorBidi"/>
+      <w:color w:val="2F5496" w:themeColor="accent1" w:themeShade="BF"/>
+      <w:sz w:val="32"/>
+      <w:szCs w:val="32"/>
     </w:rPr>
   </w:style>
 </w:styles>

</xml_diff>

<commit_message>
Finished the Types section
</commit_message>
<xml_diff>
--- a/A tour of the C Sharp Language .docx
+++ b/A tour of the C Sharp Language .docx
@@ -121,23 +121,45 @@
           <w:bCs/>
           <w:lang w:val="en-US"/>
         </w:rPr>
-        <w:t xml:space="preserve">Nullable </w:t>
-      </w:r>
-      <w:proofErr w:type="gramStart"/>
+        <w:t>Nullable types</w:t>
+      </w:r>
+      <w:r>
+        <w:rPr>
+          <w:lang w:val="en-US"/>
+        </w:rPr>
+        <w:t xml:space="preserve"> guard against variables that don't refer to allocated objects.</w:t>
+      </w:r>
+    </w:p>
+    <w:p>
+      <w:pPr>
+        <w:pStyle w:val="ListParagraph"/>
+        <w:numPr>
+          <w:ilvl w:val="0"/>
+          <w:numId w:val="1"/>
+        </w:numPr>
+        <w:rPr>
+          <w:lang w:val="en-US"/>
+        </w:rPr>
+      </w:pPr>
       <w:r>
         <w:rPr>
           <w:b/>
           <w:bCs/>
           <w:lang w:val="en-US"/>
         </w:rPr>
-        <w:t>types</w:t>
-      </w:r>
-      <w:proofErr w:type="gramEnd"/>
-      <w:r>
-        <w:rPr>
-          <w:lang w:val="en-US"/>
-        </w:rPr>
-        <w:t xml:space="preserve"> guard against variables that don't refer to allocated objects.</w:t>
+        <w:t>Exception handling</w:t>
+      </w:r>
+      <w:r>
+        <w:rPr>
+          <w:lang w:val="en-US"/>
+        </w:rPr>
+        <w:t xml:space="preserve"> provides a structured and extensible approach to error detection and recovery</w:t>
+      </w:r>
+      <w:r>
+        <w:rPr>
+          <w:lang w:val="en-US"/>
+        </w:rPr>
+        <w:t>.</w:t>
       </w:r>
     </w:p>
     <w:p>
@@ -157,19 +179,13 @@
           <w:bCs/>
           <w:lang w:val="en-US"/>
         </w:rPr>
-        <w:t>Exception handling</w:t>
-      </w:r>
-      <w:r>
-        <w:rPr>
-          <w:lang w:val="en-US"/>
-        </w:rPr>
-        <w:t xml:space="preserve"> provides a structured and extensible approach to error detection and recovery</w:t>
-      </w:r>
-      <w:r>
-        <w:rPr>
-          <w:lang w:val="en-US"/>
-        </w:rPr>
-        <w:t>.</w:t>
+        <w:t>Lambda expressions</w:t>
+      </w:r>
+      <w:r>
+        <w:rPr>
+          <w:lang w:val="en-US"/>
+        </w:rPr>
+        <w:t xml:space="preserve"> support functional programming techniques.</w:t>
       </w:r>
     </w:p>
     <w:p>
@@ -189,13 +205,13 @@
           <w:bCs/>
           <w:lang w:val="en-US"/>
         </w:rPr>
-        <w:t>Lambda expressions</w:t>
-      </w:r>
-      <w:r>
-        <w:rPr>
-          <w:lang w:val="en-US"/>
-        </w:rPr>
-        <w:t xml:space="preserve"> support functional programming techniques.</w:t>
+        <w:t>Language Integrated Query (LINQ)</w:t>
+      </w:r>
+      <w:r>
+        <w:rPr>
+          <w:lang w:val="en-US"/>
+        </w:rPr>
+        <w:t xml:space="preserve"> syntax creates a common pattern for working with data from any source. </w:t>
       </w:r>
     </w:p>
     <w:p>
@@ -211,17 +227,23 @@
       </w:pPr>
       <w:r>
         <w:rPr>
+          <w:lang w:val="en-US"/>
+        </w:rPr>
+        <w:t xml:space="preserve">Language support for </w:t>
+      </w:r>
+      <w:r>
+        <w:rPr>
           <w:b/>
           <w:bCs/>
           <w:lang w:val="en-US"/>
         </w:rPr>
-        <w:t>Language Integrated Query (LINQ)</w:t>
-      </w:r>
-      <w:r>
-        <w:rPr>
-          <w:lang w:val="en-US"/>
-        </w:rPr>
-        <w:t xml:space="preserve"> syntax creates a common pattern for working with data from any source. </w:t>
+        <w:t>asynchronous operations</w:t>
+      </w:r>
+      <w:r>
+        <w:rPr>
+          <w:lang w:val="en-US"/>
+        </w:rPr>
+        <w:t xml:space="preserve"> provides syntax for building distributed systems. </w:t>
       </w:r>
     </w:p>
     <w:p>
@@ -239,7 +261,7 @@
         <w:rPr>
           <w:lang w:val="en-US"/>
         </w:rPr>
-        <w:t xml:space="preserve">Language support for </w:t>
+        <w:t xml:space="preserve">C# has a </w:t>
       </w:r>
       <w:r>
         <w:rPr>
@@ -247,57 +269,7 @@
           <w:bCs/>
           <w:lang w:val="en-US"/>
         </w:rPr>
-        <w:t>asynchronous operations</w:t>
-      </w:r>
-      <w:r>
-        <w:rPr>
-          <w:lang w:val="en-US"/>
-        </w:rPr>
-        <w:t xml:space="preserve"> provides syntax for building distributed systems. </w:t>
-      </w:r>
-    </w:p>
-    <w:p>
-      <w:pPr>
-        <w:pStyle w:val="ListParagraph"/>
-        <w:numPr>
-          <w:ilvl w:val="0"/>
-          <w:numId w:val="1"/>
-        </w:numPr>
-        <w:rPr>
-          <w:lang w:val="en-US"/>
-        </w:rPr>
-      </w:pPr>
-      <w:r>
-        <w:rPr>
-          <w:lang w:val="en-US"/>
-        </w:rPr>
-        <w:t xml:space="preserve">C# has a </w:t>
-      </w:r>
-      <w:r>
-        <w:rPr>
-          <w:b/>
-          <w:bCs/>
-          <w:lang w:val="en-US"/>
-        </w:rPr>
-        <w:t xml:space="preserve">unified </w:t>
-      </w:r>
-      <w:proofErr w:type="gramStart"/>
-      <w:r>
-        <w:rPr>
-          <w:b/>
-          <w:bCs/>
-          <w:lang w:val="en-US"/>
-        </w:rPr>
-        <w:t>type</w:t>
-      </w:r>
-      <w:proofErr w:type="gramEnd"/>
-      <w:r>
-        <w:rPr>
-          <w:b/>
-          <w:bCs/>
-          <w:lang w:val="en-US"/>
-        </w:rPr>
-        <w:t xml:space="preserve"> system</w:t>
+        <w:t>unified type system</w:t>
       </w:r>
       <w:r>
         <w:rPr>
@@ -509,21 +481,7 @@
         <w:rPr>
           <w:lang w:val="en-US"/>
         </w:rPr>
-        <w:t xml:space="preserve">Variables of value types directly contain their data. Variables of reference </w:t>
-      </w:r>
-      <w:proofErr w:type="gramStart"/>
-      <w:r>
-        <w:rPr>
-          <w:lang w:val="en-US"/>
-        </w:rPr>
-        <w:t>types</w:t>
-      </w:r>
-      <w:proofErr w:type="gramEnd"/>
-      <w:r>
-        <w:rPr>
-          <w:lang w:val="en-US"/>
-        </w:rPr>
-        <w:t xml:space="preserve"> store references to their data, the latter being known as objects.</w:t>
+        <w:t>Variables of value types directly contain their data. Variables of reference types store references to their data, the latter being known as objects.</w:t>
       </w:r>
     </w:p>
     <w:p>
@@ -621,19 +579,11 @@
           <w:lang w:val="en-US"/>
         </w:rPr>
       </w:pPr>
-      <w:proofErr w:type="spellStart"/>
-      <w:r>
-        <w:rPr>
-          <w:lang w:val="en-US"/>
-        </w:rPr>
-        <w:t>enum</w:t>
-      </w:r>
-      <w:proofErr w:type="spellEnd"/>
-      <w:r>
-        <w:rPr>
-          <w:lang w:val="en-US"/>
-        </w:rPr>
-        <w:t xml:space="preserve"> types, </w:t>
+      <w:r>
+        <w:rPr>
+          <w:lang w:val="en-US"/>
+        </w:rPr>
+        <w:t xml:space="preserve">enum types, </w:t>
       </w:r>
     </w:p>
     <w:p>
@@ -810,34 +760,13 @@
           <w:u w:val="single"/>
           <w:lang w:val="en-US"/>
         </w:rPr>
-        <w:t>c</w:t>
-      </w:r>
-      <w:r>
-        <w:rPr>
-          <w:u w:val="single"/>
-          <w:lang w:val="en-US"/>
-        </w:rPr>
-        <w:t>lass</w:t>
-      </w:r>
-      <w:r>
-        <w:rPr>
-          <w:lang w:val="en-US"/>
-        </w:rPr>
-        <w:t xml:space="preserve"> types support single inheritance and </w:t>
-      </w:r>
-      <w:proofErr w:type="gramStart"/>
-      <w:r>
-        <w:rPr>
-          <w:lang w:val="en-US"/>
-        </w:rPr>
-        <w:t>polymorphism,</w:t>
-      </w:r>
-      <w:proofErr w:type="gramEnd"/>
-      <w:r>
-        <w:rPr>
-          <w:lang w:val="en-US"/>
-        </w:rPr>
-        <w:t xml:space="preserve"> mechanisms whereby derived classes can extend and specialize base classes.</w:t>
+        <w:t>class</w:t>
+      </w:r>
+      <w:r>
+        <w:rPr>
+          <w:lang w:val="en-US"/>
+        </w:rPr>
+        <w:t xml:space="preserve"> types support single inheritance and polymorphism, mechanisms whereby derived classes can extend and specialize base classes.</w:t>
       </w:r>
     </w:p>
     <w:p>
@@ -875,21 +804,7 @@
         <w:rPr>
           <w:lang w:val="en-US"/>
         </w:rPr>
-        <w:t xml:space="preserve"> type is </w:t>
-      </w:r>
-      <w:proofErr w:type="gramStart"/>
-      <w:r>
-        <w:rPr>
-          <w:lang w:val="en-US"/>
-        </w:rPr>
-        <w:t>similar to</w:t>
-      </w:r>
-      <w:proofErr w:type="gramEnd"/>
-      <w:r>
-        <w:rPr>
-          <w:lang w:val="en-US"/>
-        </w:rPr>
-        <w:t xml:space="preserve"> a class type in that it represents a structure with data members and function members. </w:t>
+        <w:t xml:space="preserve"> type is similar to a class type in that it represents a structure with data members and function members. </w:t>
       </w:r>
     </w:p>
     <w:p>
@@ -1048,30 +963,8 @@
         <w:rPr>
           <w:lang w:val="en-US"/>
         </w:rPr>
-        <w:t xml:space="preserve">int </w:t>
-      </w:r>
-      <w:proofErr w:type="spellStart"/>
-      <w:r>
-        <w:rPr>
-          <w:lang w:val="en-US"/>
-        </w:rPr>
-        <w:t>i</w:t>
-      </w:r>
-      <w:proofErr w:type="spellEnd"/>
-      <w:r>
-        <w:rPr>
-          <w:lang w:val="en-US"/>
-        </w:rPr>
-        <w:t xml:space="preserve"> = </w:t>
-      </w:r>
-      <w:proofErr w:type="gramStart"/>
-      <w:r>
-        <w:rPr>
-          <w:lang w:val="en-US"/>
-        </w:rPr>
-        <w:t>123;</w:t>
-      </w:r>
-      <w:proofErr w:type="gramEnd"/>
+        <w:t>int i = 123;</w:t>
+      </w:r>
     </w:p>
     <w:p>
       <w:pPr>
@@ -1090,29 +983,7 @@
         <w:rPr>
           <w:lang w:val="en-US"/>
         </w:rPr>
-        <w:t xml:space="preserve">object o = </w:t>
-      </w:r>
-      <w:proofErr w:type="spellStart"/>
-      <w:proofErr w:type="gramStart"/>
-      <w:r>
-        <w:rPr>
-          <w:lang w:val="en-US"/>
-        </w:rPr>
-        <w:t>i</w:t>
-      </w:r>
-      <w:proofErr w:type="spellEnd"/>
-      <w:r>
-        <w:rPr>
-          <w:lang w:val="en-US"/>
-        </w:rPr>
-        <w:t xml:space="preserve">;   </w:t>
-      </w:r>
-      <w:proofErr w:type="gramEnd"/>
-      <w:r>
-        <w:rPr>
-          <w:lang w:val="en-US"/>
-        </w:rPr>
-        <w:t xml:space="preserve"> // Boxing</w:t>
+        <w:t>object o = i;    // Boxing</w:t>
       </w:r>
     </w:p>
     <w:p>
@@ -1132,21 +1003,7 @@
         <w:rPr>
           <w:lang w:val="en-US"/>
         </w:rPr>
-        <w:t>int j = (int)</w:t>
-      </w:r>
-      <w:proofErr w:type="gramStart"/>
-      <w:r>
-        <w:rPr>
-          <w:lang w:val="en-US"/>
-        </w:rPr>
-        <w:t>o;  /</w:t>
-      </w:r>
-      <w:proofErr w:type="gramEnd"/>
-      <w:r>
-        <w:rPr>
-          <w:lang w:val="en-US"/>
-        </w:rPr>
-        <w:t>/ Unboxing</w:t>
+        <w:t>int j = (int)o;  // Unboxing</w:t>
       </w:r>
     </w:p>
     <w:p>
@@ -1374,21 +1231,7 @@
         <w:rPr>
           <w:lang w:val="en-US"/>
         </w:rPr>
-        <w:t xml:space="preserve"> Assemblies typically have the file extension .exe or .</w:t>
-      </w:r>
-      <w:proofErr w:type="spellStart"/>
-      <w:r>
-        <w:rPr>
-          <w:lang w:val="en-US"/>
-        </w:rPr>
-        <w:t>dll</w:t>
-      </w:r>
-      <w:proofErr w:type="spellEnd"/>
-      <w:r>
-        <w:rPr>
-          <w:lang w:val="en-US"/>
-        </w:rPr>
-        <w:t xml:space="preserve">, depending on whether they implement </w:t>
+        <w:t xml:space="preserve"> Assemblies typically have the file extension .exe or .dll, depending on whether they implement </w:t>
       </w:r>
       <w:r>
         <w:rPr>
@@ -1436,6 +1279,134 @@
           <w:lang w:val="en-US"/>
         </w:rPr>
         <w:t>Types</w:t>
+      </w:r>
+    </w:p>
+    <w:p>
+      <w:pPr>
+        <w:rPr>
+          <w:lang w:val="en-US"/>
+        </w:rPr>
+      </w:pPr>
+    </w:p>
+    <w:p>
+      <w:pPr>
+        <w:pStyle w:val="Heading2"/>
+        <w:rPr>
+          <w:lang w:val="en-US"/>
+        </w:rPr>
+      </w:pPr>
+      <w:r>
+        <w:rPr>
+          <w:lang w:val="en-US"/>
+        </w:rPr>
+        <w:t>Classes and objects</w:t>
+      </w:r>
+    </w:p>
+    <w:p>
+      <w:pPr>
+        <w:rPr>
+          <w:lang w:val="en-US"/>
+        </w:rPr>
+      </w:pPr>
+      <w:r>
+        <w:rPr>
+          <w:lang w:val="en-US"/>
+        </w:rPr>
+        <w:t>A class is a data structure that combines state (fields) and actions (methods and other function members) in a single unit.</w:t>
+      </w:r>
+    </w:p>
+    <w:p>
+      <w:pPr>
+        <w:rPr>
+          <w:lang w:val="en-US"/>
+        </w:rPr>
+      </w:pPr>
+      <w:r>
+        <w:rPr>
+          <w:lang w:val="en-US"/>
+        </w:rPr>
+        <w:t>The memory occupied by an object is automatically reclaimed when the object is no longer reachable. It's not necessary or possible to explicitly deallocate objects in C#.</w:t>
+      </w:r>
+    </w:p>
+    <w:p>
+      <w:pPr>
+        <w:rPr>
+          <w:lang w:val="en-US"/>
+        </w:rPr>
+      </w:pPr>
+    </w:p>
+    <w:p>
+      <w:pPr>
+        <w:pStyle w:val="Heading2"/>
+        <w:rPr>
+          <w:lang w:val="en-US"/>
+        </w:rPr>
+      </w:pPr>
+      <w:r>
+        <w:rPr>
+          <w:lang w:val="en-US"/>
+        </w:rPr>
+        <w:t>Structs</w:t>
+      </w:r>
+    </w:p>
+    <w:p>
+      <w:pPr>
+        <w:rPr>
+          <w:lang w:val="en-US"/>
+        </w:rPr>
+      </w:pPr>
+      <w:r>
+        <w:rPr>
+          <w:lang w:val="en-US"/>
+        </w:rPr>
+        <w:t xml:space="preserve">Classes define types that support inheritance and polymorphism. They enable you to create sophisticated behaviors based on hierarchies of derived classes. </w:t>
+      </w:r>
+    </w:p>
+    <w:p>
+      <w:pPr>
+        <w:rPr>
+          <w:lang w:val="en-US"/>
+        </w:rPr>
+      </w:pPr>
+      <w:r>
+        <w:rPr>
+          <w:lang w:val="en-US"/>
+        </w:rPr>
+        <w:t>By contrast, struct types are simpler types whose primary purpose is to store data values. Structs can't declare a base type; they implicitly derive from System.ValueType.</w:t>
+      </w:r>
+    </w:p>
+    <w:p>
+      <w:pPr>
+        <w:rPr>
+          <w:lang w:val="en-US"/>
+        </w:rPr>
+      </w:pPr>
+    </w:p>
+    <w:p>
+      <w:pPr>
+        <w:rPr>
+          <w:lang w:val="en-US"/>
+        </w:rPr>
+      </w:pPr>
+    </w:p>
+    <w:p>
+      <w:pPr>
+        <w:pStyle w:val="Heading1"/>
+        <w:rPr>
+          <w:lang w:val="en-US"/>
+        </w:rPr>
+      </w:pPr>
+      <w:r>
+        <w:rPr>
+          <w:lang w:val="en-US"/>
+        </w:rPr>
+        <w:t xml:space="preserve">C# program building </w:t>
+      </w:r>
+      <w:r>
+        <w:rPr>
+          <w:lang w:val="en-US"/>
+        </w:rPr>
+        <w:t>blocks.</w:t>
       </w:r>
     </w:p>
     <w:sectPr>

</xml_diff>

<commit_message>
Static and Instance methods
</commit_message>
<xml_diff>
--- a/A tour of the C Sharp Language .docx
+++ b/A tour of the C Sharp Language .docx
@@ -1,6 +1,6 @@
 
 <file path=word/document.xml><?xml version="1.0" encoding="utf-8"?>
-<w:document xmlns:wpc="http://schemas.microsoft.com/office/word/2010/wordprocessingCanvas" xmlns:cx="http://schemas.microsoft.com/office/drawing/2014/chartex" xmlns:cx1="http://schemas.microsoft.com/office/drawing/2015/9/8/chartex" xmlns:cx2="http://schemas.microsoft.com/office/drawing/2015/10/21/chartex" xmlns:cx3="http://schemas.microsoft.com/office/drawing/2016/5/9/chartex" xmlns:cx4="http://schemas.microsoft.com/office/drawing/2016/5/10/chartex" xmlns:cx5="http://schemas.microsoft.com/office/drawing/2016/5/11/chartex" xmlns:cx6="http://schemas.microsoft.com/office/drawing/2016/5/12/chartex" xmlns:cx7="http://schemas.microsoft.com/office/drawing/2016/5/13/chartex" xmlns:cx8="http://schemas.microsoft.com/office/drawing/2016/5/14/chartex" xmlns:mc="http://schemas.openxmlformats.org/markup-compatibility/2006" xmlns:aink="http://schemas.microsoft.com/office/drawing/2016/ink" xmlns:am3d="http://schemas.microsoft.com/office/drawing/2017/model3d" xmlns:o="urn:schemas-microsoft-com:office:office" xmlns:oel="http://schemas.microsoft.com/office/2019/extlst" xmlns:r="http://schemas.openxmlformats.org/officeDocument/2006/relationships" xmlns:m="http://schemas.openxmlformats.org/officeDocument/2006/math" xmlns:v="urn:schemas-microsoft-com:vml" xmlns:wp14="http://schemas.microsoft.com/office/word/2010/wordprocessingDrawing" xmlns:wp="http://schemas.openxmlformats.org/drawingml/2006/wordprocessingDrawing" xmlns:w10="urn:schemas-microsoft-com:office:word" xmlns:w="http://schemas.openxmlformats.org/wordprocessingml/2006/main" xmlns:w14="http://schemas.microsoft.com/office/word/2010/wordml" xmlns:w15="http://schemas.microsoft.com/office/word/2012/wordml" xmlns:w16cex="http://schemas.microsoft.com/office/word/2018/wordml/cex" xmlns:w16cid="http://schemas.microsoft.com/office/word/2016/wordml/cid" xmlns:w16="http://schemas.microsoft.com/office/word/2018/wordml" xmlns:w16sdtdh="http://schemas.microsoft.com/office/word/2020/wordml/sdtdatahash" xmlns:w16se="http://schemas.microsoft.com/office/word/2015/wordml/symex" xmlns:wpg="http://schemas.microsoft.com/office/word/2010/wordprocessingGroup" xmlns:wpi="http://schemas.microsoft.com/office/word/2010/wordprocessingInk" xmlns:wne="http://schemas.microsoft.com/office/word/2006/wordml" xmlns:wps="http://schemas.microsoft.com/office/word/2010/wordprocessingShape" mc:Ignorable="w14 w15 w16se w16cid w16 w16cex w16sdtdh wp14">
+<w:document xmlns:wpc="http://schemas.microsoft.com/office/word/2010/wordprocessingCanvas" xmlns:cx="http://schemas.microsoft.com/office/drawing/2014/chartex" xmlns:cx1="http://schemas.microsoft.com/office/drawing/2015/9/8/chartex" xmlns:cx2="http://schemas.microsoft.com/office/drawing/2015/10/21/chartex" xmlns:cx3="http://schemas.microsoft.com/office/drawing/2016/5/9/chartex" xmlns:cx4="http://schemas.microsoft.com/office/drawing/2016/5/10/chartex" xmlns:cx5="http://schemas.microsoft.com/office/drawing/2016/5/11/chartex" xmlns:cx6="http://schemas.microsoft.com/office/drawing/2016/5/12/chartex" xmlns:cx7="http://schemas.microsoft.com/office/drawing/2016/5/13/chartex" xmlns:cx8="http://schemas.microsoft.com/office/drawing/2016/5/14/chartex" xmlns:mc="http://schemas.openxmlformats.org/markup-compatibility/2006" xmlns:aink="http://schemas.microsoft.com/office/drawing/2016/ink" xmlns:am3d="http://schemas.microsoft.com/office/drawing/2017/model3d" xmlns:o="urn:schemas-microsoft-com:office:office" xmlns:oel="http://schemas.microsoft.com/office/2019/extlst" xmlns:r="http://schemas.openxmlformats.org/officeDocument/2006/relationships" xmlns:m="http://schemas.openxmlformats.org/officeDocument/2006/math" xmlns:v="urn:schemas-microsoft-com:vml" xmlns:wp14="http://schemas.microsoft.com/office/word/2010/wordprocessingDrawing" xmlns:wp="http://schemas.openxmlformats.org/drawingml/2006/wordprocessingDrawing" xmlns:w10="urn:schemas-microsoft-com:office:word" xmlns:w="http://schemas.openxmlformats.org/wordprocessingml/2006/main" xmlns:w14="http://schemas.microsoft.com/office/word/2010/wordml" xmlns:w15="http://schemas.microsoft.com/office/word/2012/wordml" xmlns:w16cex="http://schemas.microsoft.com/office/word/2018/wordml/cex" xmlns:w16cid="http://schemas.microsoft.com/office/word/2016/wordml/cid" xmlns:w16="http://schemas.microsoft.com/office/word/2018/wordml" xmlns:w16du="http://schemas.microsoft.com/office/word/2023/wordml/word16du" xmlns:w16sdtdh="http://schemas.microsoft.com/office/word/2020/wordml/sdtdatahash" xmlns:w16se="http://schemas.microsoft.com/office/word/2015/wordml/symex" xmlns:wpg="http://schemas.microsoft.com/office/word/2010/wordprocessingGroup" xmlns:wpi="http://schemas.microsoft.com/office/word/2010/wordprocessingInk" xmlns:wne="http://schemas.microsoft.com/office/word/2006/wordml" xmlns:wps="http://schemas.microsoft.com/office/word/2010/wordprocessingShape" mc:Ignorable="w14 w15 w16se w16cid w16 w16cex w16sdtdh wp14">
   <w:body>
     <w:p>
       <w:pPr>
@@ -1606,6 +1606,53 @@
           <w:lang w:val="en-US"/>
         </w:rPr>
         <w:t xml:space="preserve"> are accessed through instances of the class.</w:t>
+      </w:r>
+    </w:p>
+    <w:p>
+      <w:pPr>
+        <w:rPr>
+          <w:lang w:val="en-US"/>
+        </w:rPr>
+      </w:pPr>
+    </w:p>
+    <w:p>
+      <w:pPr>
+        <w:pStyle w:val="Heading2"/>
+        <w:rPr>
+          <w:lang w:val="en-US"/>
+        </w:rPr>
+      </w:pPr>
+      <w:r>
+        <w:rPr>
+          <w:lang w:val="en-US"/>
+        </w:rPr>
+        <w:t>Static and instance methods</w:t>
+      </w:r>
+    </w:p>
+    <w:p>
+      <w:pPr>
+        <w:rPr>
+          <w:lang w:val="en-US"/>
+        </w:rPr>
+      </w:pPr>
+      <w:r>
+        <w:rPr>
+          <w:lang w:val="en-US"/>
+        </w:rPr>
+        <w:t>A method declared with a static modifier is a static method. A static method doesn't operate on a specific instance and can only directly access static members.</w:t>
+      </w:r>
+    </w:p>
+    <w:p>
+      <w:pPr>
+        <w:rPr>
+          <w:lang w:val="en-US"/>
+        </w:rPr>
+      </w:pPr>
+      <w:r>
+        <w:rPr>
+          <w:lang w:val="en-US"/>
+        </w:rPr>
+        <w:t>A method declared without a static modifier is an instance method. An instance method operates on a specific instance and can access both static and instance members.</w:t>
       </w:r>
     </w:p>
     <w:sectPr>
@@ -1619,7 +1666,7 @@
 </file>
 
 <file path=word/numbering.xml><?xml version="1.0" encoding="utf-8"?>
-<w:numbering xmlns:wpc="http://schemas.microsoft.com/office/word/2010/wordprocessingCanvas" xmlns:cx="http://schemas.microsoft.com/office/drawing/2014/chartex" xmlns:cx1="http://schemas.microsoft.com/office/drawing/2015/9/8/chartex" xmlns:cx2="http://schemas.microsoft.com/office/drawing/2015/10/21/chartex" xmlns:cx3="http://schemas.microsoft.com/office/drawing/2016/5/9/chartex" xmlns:cx4="http://schemas.microsoft.com/office/drawing/2016/5/10/chartex" xmlns:cx5="http://schemas.microsoft.com/office/drawing/2016/5/11/chartex" xmlns:cx6="http://schemas.microsoft.com/office/drawing/2016/5/12/chartex" xmlns:cx7="http://schemas.microsoft.com/office/drawing/2016/5/13/chartex" xmlns:cx8="http://schemas.microsoft.com/office/drawing/2016/5/14/chartex" xmlns:mc="http://schemas.openxmlformats.org/markup-compatibility/2006" xmlns:aink="http://schemas.microsoft.com/office/drawing/2016/ink" xmlns:am3d="http://schemas.microsoft.com/office/drawing/2017/model3d" xmlns:o="urn:schemas-microsoft-com:office:office" xmlns:oel="http://schemas.microsoft.com/office/2019/extlst" xmlns:r="http://schemas.openxmlformats.org/officeDocument/2006/relationships" xmlns:m="http://schemas.openxmlformats.org/officeDocument/2006/math" xmlns:v="urn:schemas-microsoft-com:vml" xmlns:wp14="http://schemas.microsoft.com/office/word/2010/wordprocessingDrawing" xmlns:wp="http://schemas.openxmlformats.org/drawingml/2006/wordprocessingDrawing" xmlns:w10="urn:schemas-microsoft-com:office:word" xmlns:w="http://schemas.openxmlformats.org/wordprocessingml/2006/main" xmlns:w14="http://schemas.microsoft.com/office/word/2010/wordml" xmlns:w15="http://schemas.microsoft.com/office/word/2012/wordml" xmlns:w16cex="http://schemas.microsoft.com/office/word/2018/wordml/cex" xmlns:w16cid="http://schemas.microsoft.com/office/word/2016/wordml/cid" xmlns:w16="http://schemas.microsoft.com/office/word/2018/wordml" xmlns:w16sdtdh="http://schemas.microsoft.com/office/word/2020/wordml/sdtdatahash" xmlns:w16se="http://schemas.microsoft.com/office/word/2015/wordml/symex" xmlns:wpg="http://schemas.microsoft.com/office/word/2010/wordprocessingGroup" xmlns:wpi="http://schemas.microsoft.com/office/word/2010/wordprocessingInk" xmlns:wne="http://schemas.microsoft.com/office/word/2006/wordml" xmlns:wps="http://schemas.microsoft.com/office/word/2010/wordprocessingShape" mc:Ignorable="w14 w15 w16se w16cid w16 w16cex w16sdtdh wp14">
+<w:numbering xmlns:wpc="http://schemas.microsoft.com/office/word/2010/wordprocessingCanvas" xmlns:cx="http://schemas.microsoft.com/office/drawing/2014/chartex" xmlns:cx1="http://schemas.microsoft.com/office/drawing/2015/9/8/chartex" xmlns:cx2="http://schemas.microsoft.com/office/drawing/2015/10/21/chartex" xmlns:cx3="http://schemas.microsoft.com/office/drawing/2016/5/9/chartex" xmlns:cx4="http://schemas.microsoft.com/office/drawing/2016/5/10/chartex" xmlns:cx5="http://schemas.microsoft.com/office/drawing/2016/5/11/chartex" xmlns:cx6="http://schemas.microsoft.com/office/drawing/2016/5/12/chartex" xmlns:cx7="http://schemas.microsoft.com/office/drawing/2016/5/13/chartex" xmlns:cx8="http://schemas.microsoft.com/office/drawing/2016/5/14/chartex" xmlns:mc="http://schemas.openxmlformats.org/markup-compatibility/2006" xmlns:aink="http://schemas.microsoft.com/office/drawing/2016/ink" xmlns:am3d="http://schemas.microsoft.com/office/drawing/2017/model3d" xmlns:o="urn:schemas-microsoft-com:office:office" xmlns:oel="http://schemas.microsoft.com/office/2019/extlst" xmlns:r="http://schemas.openxmlformats.org/officeDocument/2006/relationships" xmlns:m="http://schemas.openxmlformats.org/officeDocument/2006/math" xmlns:v="urn:schemas-microsoft-com:vml" xmlns:wp14="http://schemas.microsoft.com/office/word/2010/wordprocessingDrawing" xmlns:wp="http://schemas.openxmlformats.org/drawingml/2006/wordprocessingDrawing" xmlns:w10="urn:schemas-microsoft-com:office:word" xmlns:w="http://schemas.openxmlformats.org/wordprocessingml/2006/main" xmlns:w14="http://schemas.microsoft.com/office/word/2010/wordml" xmlns:w15="http://schemas.microsoft.com/office/word/2012/wordml" xmlns:w16cex="http://schemas.microsoft.com/office/word/2018/wordml/cex" xmlns:w16cid="http://schemas.microsoft.com/office/word/2016/wordml/cid" xmlns:w16="http://schemas.microsoft.com/office/word/2018/wordml" xmlns:w16du="http://schemas.microsoft.com/office/word/2023/wordml/word16du" xmlns:w16sdtdh="http://schemas.microsoft.com/office/word/2020/wordml/sdtdatahash" xmlns:w16se="http://schemas.microsoft.com/office/word/2015/wordml/symex" xmlns:wpg="http://schemas.microsoft.com/office/word/2010/wordprocessingGroup" xmlns:wpi="http://schemas.microsoft.com/office/word/2010/wordprocessingInk" xmlns:wne="http://schemas.microsoft.com/office/word/2006/wordml" xmlns:wps="http://schemas.microsoft.com/office/word/2010/wordprocessingShape" mc:Ignorable="w14 w15 w16se w16cid w16 w16cex w16sdtdh wp14">
   <w:abstractNum w:abstractNumId="0" w15:restartNumberingAfterBreak="0">
     <w:nsid w:val="1C3A0618"/>
     <w:multiLevelType w:val="hybridMultilevel"/>

</xml_diff>

<commit_message>
Virtual, Override, Abstract methods
</commit_message>
<xml_diff>
--- a/A tour of the C Sharp Language .docx
+++ b/A tour of the C Sharp Language .docx
@@ -121,23 +121,45 @@
           <w:bCs/>
           <w:lang w:val="en-US"/>
         </w:rPr>
-        <w:t xml:space="preserve">Nullable </w:t>
-      </w:r>
-      <w:proofErr w:type="gramStart"/>
+        <w:t>Nullable types</w:t>
+      </w:r>
+      <w:r>
+        <w:rPr>
+          <w:lang w:val="en-US"/>
+        </w:rPr>
+        <w:t xml:space="preserve"> guard against variables that don't refer to allocated objects.</w:t>
+      </w:r>
+    </w:p>
+    <w:p>
+      <w:pPr>
+        <w:pStyle w:val="ListParagraph"/>
+        <w:numPr>
+          <w:ilvl w:val="0"/>
+          <w:numId w:val="1"/>
+        </w:numPr>
+        <w:rPr>
+          <w:lang w:val="en-US"/>
+        </w:rPr>
+      </w:pPr>
       <w:r>
         <w:rPr>
           <w:b/>
           <w:bCs/>
           <w:lang w:val="en-US"/>
         </w:rPr>
-        <w:t>types</w:t>
-      </w:r>
-      <w:proofErr w:type="gramEnd"/>
-      <w:r>
-        <w:rPr>
-          <w:lang w:val="en-US"/>
-        </w:rPr>
-        <w:t xml:space="preserve"> guard against variables that don't refer to allocated objects.</w:t>
+        <w:t>Exception handling</w:t>
+      </w:r>
+      <w:r>
+        <w:rPr>
+          <w:lang w:val="en-US"/>
+        </w:rPr>
+        <w:t xml:space="preserve"> provides a structured and extensible approach to error detection and recovery</w:t>
+      </w:r>
+      <w:r>
+        <w:rPr>
+          <w:lang w:val="en-US"/>
+        </w:rPr>
+        <w:t>.</w:t>
       </w:r>
     </w:p>
     <w:p>
@@ -157,19 +179,13 @@
           <w:bCs/>
           <w:lang w:val="en-US"/>
         </w:rPr>
-        <w:t>Exception handling</w:t>
-      </w:r>
-      <w:r>
-        <w:rPr>
-          <w:lang w:val="en-US"/>
-        </w:rPr>
-        <w:t xml:space="preserve"> provides a structured and extensible approach to error detection and recovery</w:t>
-      </w:r>
-      <w:r>
-        <w:rPr>
-          <w:lang w:val="en-US"/>
-        </w:rPr>
-        <w:t>.</w:t>
+        <w:t>Lambda expressions</w:t>
+      </w:r>
+      <w:r>
+        <w:rPr>
+          <w:lang w:val="en-US"/>
+        </w:rPr>
+        <w:t xml:space="preserve"> support functional programming techniques.</w:t>
       </w:r>
     </w:p>
     <w:p>
@@ -189,13 +205,13 @@
           <w:bCs/>
           <w:lang w:val="en-US"/>
         </w:rPr>
-        <w:t>Lambda expressions</w:t>
-      </w:r>
-      <w:r>
-        <w:rPr>
-          <w:lang w:val="en-US"/>
-        </w:rPr>
-        <w:t xml:space="preserve"> support functional programming techniques.</w:t>
+        <w:t>Language Integrated Query (LINQ)</w:t>
+      </w:r>
+      <w:r>
+        <w:rPr>
+          <w:lang w:val="en-US"/>
+        </w:rPr>
+        <w:t xml:space="preserve"> syntax creates a common pattern for working with data from any source. </w:t>
       </w:r>
     </w:p>
     <w:p>
@@ -211,17 +227,23 @@
       </w:pPr>
       <w:r>
         <w:rPr>
+          <w:lang w:val="en-US"/>
+        </w:rPr>
+        <w:t xml:space="preserve">Language support for </w:t>
+      </w:r>
+      <w:r>
+        <w:rPr>
           <w:b/>
           <w:bCs/>
           <w:lang w:val="en-US"/>
         </w:rPr>
-        <w:t>Language Integrated Query (LINQ)</w:t>
-      </w:r>
-      <w:r>
-        <w:rPr>
-          <w:lang w:val="en-US"/>
-        </w:rPr>
-        <w:t xml:space="preserve"> syntax creates a common pattern for working with data from any source. </w:t>
+        <w:t>asynchronous operations</w:t>
+      </w:r>
+      <w:r>
+        <w:rPr>
+          <w:lang w:val="en-US"/>
+        </w:rPr>
+        <w:t xml:space="preserve"> provides syntax for building distributed systems. </w:t>
       </w:r>
     </w:p>
     <w:p>
@@ -239,7 +261,7 @@
         <w:rPr>
           <w:lang w:val="en-US"/>
         </w:rPr>
-        <w:t xml:space="preserve">Language support for </w:t>
+        <w:t xml:space="preserve">C# has a </w:t>
       </w:r>
       <w:r>
         <w:rPr>
@@ -247,57 +269,7 @@
           <w:bCs/>
           <w:lang w:val="en-US"/>
         </w:rPr>
-        <w:t>asynchronous operations</w:t>
-      </w:r>
-      <w:r>
-        <w:rPr>
-          <w:lang w:val="en-US"/>
-        </w:rPr>
-        <w:t xml:space="preserve"> provides syntax for building distributed systems. </w:t>
-      </w:r>
-    </w:p>
-    <w:p>
-      <w:pPr>
-        <w:pStyle w:val="ListParagraph"/>
-        <w:numPr>
-          <w:ilvl w:val="0"/>
-          <w:numId w:val="1"/>
-        </w:numPr>
-        <w:rPr>
-          <w:lang w:val="en-US"/>
-        </w:rPr>
-      </w:pPr>
-      <w:r>
-        <w:rPr>
-          <w:lang w:val="en-US"/>
-        </w:rPr>
-        <w:t xml:space="preserve">C# has a </w:t>
-      </w:r>
-      <w:r>
-        <w:rPr>
-          <w:b/>
-          <w:bCs/>
-          <w:lang w:val="en-US"/>
-        </w:rPr>
-        <w:t xml:space="preserve">unified </w:t>
-      </w:r>
-      <w:proofErr w:type="gramStart"/>
-      <w:r>
-        <w:rPr>
-          <w:b/>
-          <w:bCs/>
-          <w:lang w:val="en-US"/>
-        </w:rPr>
-        <w:t>type</w:t>
-      </w:r>
-      <w:proofErr w:type="gramEnd"/>
-      <w:r>
-        <w:rPr>
-          <w:b/>
-          <w:bCs/>
-          <w:lang w:val="en-US"/>
-        </w:rPr>
-        <w:t xml:space="preserve"> system</w:t>
+        <w:t>unified type system</w:t>
       </w:r>
       <w:r>
         <w:rPr>
@@ -509,21 +481,7 @@
         <w:rPr>
           <w:lang w:val="en-US"/>
         </w:rPr>
-        <w:t xml:space="preserve">Variables of value types directly contain their data. Variables of reference </w:t>
-      </w:r>
-      <w:proofErr w:type="gramStart"/>
-      <w:r>
-        <w:rPr>
-          <w:lang w:val="en-US"/>
-        </w:rPr>
-        <w:t>types</w:t>
-      </w:r>
-      <w:proofErr w:type="gramEnd"/>
-      <w:r>
-        <w:rPr>
-          <w:lang w:val="en-US"/>
-        </w:rPr>
-        <w:t xml:space="preserve"> store references to their data, the latter being known as objects.</w:t>
+        <w:t>Variables of value types directly contain their data. Variables of reference types store references to their data, the latter being known as objects.</w:t>
       </w:r>
     </w:p>
     <w:p>
@@ -816,21 +774,7 @@
         <w:rPr>
           <w:lang w:val="en-US"/>
         </w:rPr>
-        <w:t xml:space="preserve"> types support single inheritance and </w:t>
-      </w:r>
-      <w:proofErr w:type="gramStart"/>
-      <w:r>
-        <w:rPr>
-          <w:lang w:val="en-US"/>
-        </w:rPr>
-        <w:t>polymorphism,</w:t>
-      </w:r>
-      <w:proofErr w:type="gramEnd"/>
-      <w:r>
-        <w:rPr>
-          <w:lang w:val="en-US"/>
-        </w:rPr>
-        <w:t xml:space="preserve"> mechanisms whereby derived classes can extend and specialize base classes.</w:t>
+        <w:t xml:space="preserve"> types support single inheritance and polymorphism, mechanisms whereby derived classes can extend and specialize base classes.</w:t>
       </w:r>
     </w:p>
     <w:p>
@@ -868,21 +812,7 @@
         <w:rPr>
           <w:lang w:val="en-US"/>
         </w:rPr>
-        <w:t xml:space="preserve"> type is </w:t>
-      </w:r>
-      <w:proofErr w:type="gramStart"/>
-      <w:r>
-        <w:rPr>
-          <w:lang w:val="en-US"/>
-        </w:rPr>
-        <w:t>similar to</w:t>
-      </w:r>
-      <w:proofErr w:type="gramEnd"/>
-      <w:r>
-        <w:rPr>
-          <w:lang w:val="en-US"/>
-        </w:rPr>
-        <w:t xml:space="preserve"> a class type in that it represents a structure with data members and function members. </w:t>
+        <w:t xml:space="preserve"> type is similar to a class type in that it represents a structure with data members and function members. </w:t>
       </w:r>
     </w:p>
     <w:p>
@@ -1055,16 +985,8 @@
         <w:rPr>
           <w:lang w:val="en-US"/>
         </w:rPr>
-        <w:t xml:space="preserve"> = </w:t>
-      </w:r>
-      <w:proofErr w:type="gramStart"/>
-      <w:r>
-        <w:rPr>
-          <w:lang w:val="en-US"/>
-        </w:rPr>
-        <w:t>123;</w:t>
-      </w:r>
-      <w:proofErr w:type="gramEnd"/>
+        <w:t xml:space="preserve"> = 123;</w:t>
+      </w:r>
     </w:p>
     <w:p>
       <w:pPr>
@@ -1086,7 +1008,6 @@
         <w:t xml:space="preserve">object o = </w:t>
       </w:r>
       <w:proofErr w:type="spellStart"/>
-      <w:proofErr w:type="gramStart"/>
       <w:r>
         <w:rPr>
           <w:lang w:val="en-US"/>
@@ -1098,14 +1019,7 @@
         <w:rPr>
           <w:lang w:val="en-US"/>
         </w:rPr>
-        <w:t xml:space="preserve">;   </w:t>
-      </w:r>
-      <w:proofErr w:type="gramEnd"/>
-      <w:r>
-        <w:rPr>
-          <w:lang w:val="en-US"/>
-        </w:rPr>
-        <w:t xml:space="preserve"> // Boxing</w:t>
+        <w:t>;    // Boxing</w:t>
       </w:r>
     </w:p>
     <w:p>
@@ -1125,21 +1039,7 @@
         <w:rPr>
           <w:lang w:val="en-US"/>
         </w:rPr>
-        <w:t>int j = (int)</w:t>
-      </w:r>
-      <w:proofErr w:type="gramStart"/>
-      <w:r>
-        <w:rPr>
-          <w:lang w:val="en-US"/>
-        </w:rPr>
-        <w:t>o;  /</w:t>
-      </w:r>
-      <w:proofErr w:type="gramEnd"/>
-      <w:r>
-        <w:rPr>
-          <w:lang w:val="en-US"/>
-        </w:rPr>
-        <w:t>/ Unboxing</w:t>
+        <w:t>int j = (int)o;  // Unboxing</w:t>
       </w:r>
     </w:p>
     <w:p>
@@ -1653,6 +1553,149 @@
           <w:lang w:val="en-US"/>
         </w:rPr>
         <w:t>A method declared without a static modifier is an instance method. An instance method operates on a specific instance and can access both static and instance members.</w:t>
+      </w:r>
+    </w:p>
+    <w:p>
+      <w:pPr>
+        <w:rPr>
+          <w:lang w:val="en-US"/>
+        </w:rPr>
+      </w:pPr>
+    </w:p>
+    <w:p>
+      <w:pPr>
+        <w:pStyle w:val="Heading2"/>
+        <w:rPr>
+          <w:lang w:val="en-US"/>
+        </w:rPr>
+      </w:pPr>
+      <w:r>
+        <w:rPr>
+          <w:lang w:val="en-US"/>
+        </w:rPr>
+        <w:t>Virtual, override, and abstract methods</w:t>
+      </w:r>
+    </w:p>
+    <w:p>
+      <w:pPr>
+        <w:rPr>
+          <w:lang w:val="en-US"/>
+        </w:rPr>
+      </w:pPr>
+      <w:r>
+        <w:rPr>
+          <w:lang w:val="en-US"/>
+        </w:rPr>
+        <w:t xml:space="preserve">A </w:t>
+      </w:r>
+      <w:r>
+        <w:rPr>
+          <w:b/>
+          <w:bCs/>
+          <w:lang w:val="en-US"/>
+        </w:rPr>
+        <w:t>virtual</w:t>
+      </w:r>
+      <w:r>
+        <w:rPr>
+          <w:lang w:val="en-US"/>
+        </w:rPr>
+        <w:t xml:space="preserve"> method is one declared and implemented in a base class where any derived class may provide a more specific implementation. </w:t>
+      </w:r>
+    </w:p>
+    <w:p>
+      <w:pPr>
+        <w:rPr>
+          <w:lang w:val="en-US"/>
+        </w:rPr>
+      </w:pPr>
+      <w:r>
+        <w:rPr>
+          <w:lang w:val="en-US"/>
+        </w:rPr>
+        <w:lastRenderedPageBreak/>
+        <w:t xml:space="preserve">An </w:t>
+      </w:r>
+      <w:r>
+        <w:rPr>
+          <w:b/>
+          <w:bCs/>
+          <w:lang w:val="en-US"/>
+        </w:rPr>
+        <w:t>override</w:t>
+      </w:r>
+      <w:r>
+        <w:rPr>
+          <w:lang w:val="en-US"/>
+        </w:rPr>
+        <w:t xml:space="preserve"> method is a method implemented in a derived class that modifies the behavior of the base </w:t>
+      </w:r>
+      <w:proofErr w:type="spellStart"/>
+      <w:r>
+        <w:rPr>
+          <w:lang w:val="en-US"/>
+        </w:rPr>
+        <w:t>class'</w:t>
+      </w:r>
+      <w:proofErr w:type="spellEnd"/>
+      <w:r>
+        <w:rPr>
+          <w:lang w:val="en-US"/>
+        </w:rPr>
+        <w:t xml:space="preserve"> implementation. </w:t>
+      </w:r>
+    </w:p>
+    <w:p>
+      <w:pPr>
+        <w:rPr>
+          <w:lang w:val="en-US"/>
+        </w:rPr>
+      </w:pPr>
+      <w:r>
+        <w:rPr>
+          <w:lang w:val="en-US"/>
+        </w:rPr>
+        <w:t xml:space="preserve">An </w:t>
+      </w:r>
+      <w:r>
+        <w:rPr>
+          <w:b/>
+          <w:bCs/>
+          <w:lang w:val="en-US"/>
+        </w:rPr>
+        <w:t>abstract</w:t>
+      </w:r>
+      <w:r>
+        <w:rPr>
+          <w:lang w:val="en-US"/>
+        </w:rPr>
+        <w:t xml:space="preserve"> method is a method declared in a base class that </w:t>
+      </w:r>
+      <w:r>
+        <w:rPr>
+          <w:u w:val="single"/>
+          <w:lang w:val="en-US"/>
+        </w:rPr>
+        <w:t>must</w:t>
+      </w:r>
+      <w:r>
+        <w:rPr>
+          <w:lang w:val="en-US"/>
+        </w:rPr>
+        <w:t xml:space="preserve"> be overridden in all derived classes. In fact, abstract methods don't define an implementation in the base class.</w:t>
+      </w:r>
+    </w:p>
+    <w:p>
+      <w:pPr>
+        <w:rPr>
+          <w:lang w:val="en-US"/>
+        </w:rPr>
+      </w:pPr>
+      <w:r>
+        <w:rPr>
+          <w:lang w:val="en-US"/>
+        </w:rPr>
+        <w:t>An abstract method is declared with the abstract modifier and is permitted only in an abstract class.</w:t>
       </w:r>
     </w:p>
     <w:sectPr>
@@ -2692,6 +2735,29 @@
       <w:szCs w:val="26"/>
     </w:rPr>
   </w:style>
+  <w:style w:type="paragraph" w:styleId="Heading3">
+    <w:name w:val="heading 3"/>
+    <w:basedOn w:val="Normal"/>
+    <w:next w:val="Normal"/>
+    <w:link w:val="Heading3Char"/>
+    <w:uiPriority w:val="9"/>
+    <w:semiHidden/>
+    <w:unhideWhenUsed/>
+    <w:qFormat/>
+    <w:rsid w:val="00826846"/>
+    <w:pPr>
+      <w:keepNext/>
+      <w:keepLines/>
+      <w:spacing w:before="40" w:after="0"/>
+      <w:outlineLvl w:val="2"/>
+    </w:pPr>
+    <w:rPr>
+      <w:rFonts w:asciiTheme="majorHAnsi" w:eastAsiaTheme="majorEastAsia" w:hAnsiTheme="majorHAnsi" w:cstheme="majorBidi"/>
+      <w:color w:val="1F3763" w:themeColor="accent1" w:themeShade="7F"/>
+      <w:sz w:val="24"/>
+      <w:szCs w:val="24"/>
+    </w:rPr>
+  </w:style>
   <w:style w:type="character" w:default="1" w:styleId="DefaultParagraphFont">
     <w:name w:val="Default Paragraph Font"/>
     <w:uiPriority w:val="1"/>
@@ -2788,6 +2854,20 @@
       <w:color w:val="2F5496" w:themeColor="accent1" w:themeShade="BF"/>
       <w:sz w:val="32"/>
       <w:szCs w:val="32"/>
+    </w:rPr>
+  </w:style>
+  <w:style w:type="character" w:customStyle="1" w:styleId="Heading3Char">
+    <w:name w:val="Heading 3 Char"/>
+    <w:basedOn w:val="DefaultParagraphFont"/>
+    <w:link w:val="Heading3"/>
+    <w:uiPriority w:val="9"/>
+    <w:semiHidden/>
+    <w:rsid w:val="00826846"/>
+    <w:rPr>
+      <w:rFonts w:asciiTheme="majorHAnsi" w:eastAsiaTheme="majorEastAsia" w:hAnsiTheme="majorHAnsi" w:cstheme="majorBidi"/>
+      <w:color w:val="1F3763" w:themeColor="accent1" w:themeShade="7F"/>
+      <w:sz w:val="24"/>
+      <w:szCs w:val="24"/>
     </w:rPr>
   </w:style>
 </w:styles>

</xml_diff>

<commit_message>
Went through section Other Function Members
</commit_message>
<xml_diff>
--- a/A tour of the C Sharp Language .docx
+++ b/A tour of the C Sharp Language .docx
@@ -121,8 +121,18 @@
           <w:bCs/>
           <w:lang w:val="en-US"/>
         </w:rPr>
-        <w:t>Nullable types</w:t>
-      </w:r>
+        <w:t xml:space="preserve">Nullable </w:t>
+      </w:r>
+      <w:proofErr w:type="gramStart"/>
+      <w:r>
+        <w:rPr>
+          <w:b/>
+          <w:bCs/>
+          <w:lang w:val="en-US"/>
+        </w:rPr>
+        <w:t>types</w:t>
+      </w:r>
+      <w:proofErr w:type="gramEnd"/>
       <w:r>
         <w:rPr>
           <w:lang w:val="en-US"/>
@@ -269,7 +279,25 @@
           <w:bCs/>
           <w:lang w:val="en-US"/>
         </w:rPr>
-        <w:t>unified type system</w:t>
+        <w:t xml:space="preserve">unified </w:t>
+      </w:r>
+      <w:proofErr w:type="gramStart"/>
+      <w:r>
+        <w:rPr>
+          <w:b/>
+          <w:bCs/>
+          <w:lang w:val="en-US"/>
+        </w:rPr>
+        <w:t>type</w:t>
+      </w:r>
+      <w:proofErr w:type="gramEnd"/>
+      <w:r>
+        <w:rPr>
+          <w:b/>
+          <w:bCs/>
+          <w:lang w:val="en-US"/>
+        </w:rPr>
+        <w:t xml:space="preserve"> system</w:t>
       </w:r>
       <w:r>
         <w:rPr>
@@ -481,7 +509,21 @@
         <w:rPr>
           <w:lang w:val="en-US"/>
         </w:rPr>
-        <w:t>Variables of value types directly contain their data. Variables of reference types store references to their data, the latter being known as objects.</w:t>
+        <w:t xml:space="preserve">Variables of value types directly contain their data. Variables of reference </w:t>
+      </w:r>
+      <w:proofErr w:type="gramStart"/>
+      <w:r>
+        <w:rPr>
+          <w:lang w:val="en-US"/>
+        </w:rPr>
+        <w:t>types</w:t>
+      </w:r>
+      <w:proofErr w:type="gramEnd"/>
+      <w:r>
+        <w:rPr>
+          <w:lang w:val="en-US"/>
+        </w:rPr>
+        <w:t xml:space="preserve"> store references to their data, the latter being known as objects.</w:t>
       </w:r>
     </w:p>
     <w:p>
@@ -774,7 +816,21 @@
         <w:rPr>
           <w:lang w:val="en-US"/>
         </w:rPr>
-        <w:t xml:space="preserve"> types support single inheritance and polymorphism, mechanisms whereby derived classes can extend and specialize base classes.</w:t>
+        <w:t xml:space="preserve"> types support single inheritance and </w:t>
+      </w:r>
+      <w:proofErr w:type="gramStart"/>
+      <w:r>
+        <w:rPr>
+          <w:lang w:val="en-US"/>
+        </w:rPr>
+        <w:t>polymorphism,</w:t>
+      </w:r>
+      <w:proofErr w:type="gramEnd"/>
+      <w:r>
+        <w:rPr>
+          <w:lang w:val="en-US"/>
+        </w:rPr>
+        <w:t xml:space="preserve"> mechanisms whereby derived classes can extend and specialize base classes.</w:t>
       </w:r>
     </w:p>
     <w:p>
@@ -812,7 +868,21 @@
         <w:rPr>
           <w:lang w:val="en-US"/>
         </w:rPr>
-        <w:t xml:space="preserve"> type is similar to a class type in that it represents a structure with data members and function members. </w:t>
+        <w:t xml:space="preserve"> type is </w:t>
+      </w:r>
+      <w:proofErr w:type="gramStart"/>
+      <w:r>
+        <w:rPr>
+          <w:lang w:val="en-US"/>
+        </w:rPr>
+        <w:t>similar to</w:t>
+      </w:r>
+      <w:proofErr w:type="gramEnd"/>
+      <w:r>
+        <w:rPr>
+          <w:lang w:val="en-US"/>
+        </w:rPr>
+        <w:t xml:space="preserve"> a class type in that it represents a structure with data members and function members. </w:t>
       </w:r>
     </w:p>
     <w:p>
@@ -985,8 +1055,16 @@
         <w:rPr>
           <w:lang w:val="en-US"/>
         </w:rPr>
-        <w:t xml:space="preserve"> = 123;</w:t>
-      </w:r>
+        <w:t xml:space="preserve"> = </w:t>
+      </w:r>
+      <w:proofErr w:type="gramStart"/>
+      <w:r>
+        <w:rPr>
+          <w:lang w:val="en-US"/>
+        </w:rPr>
+        <w:t>123;</w:t>
+      </w:r>
+      <w:proofErr w:type="gramEnd"/>
     </w:p>
     <w:p>
       <w:pPr>
@@ -1008,6 +1086,7 @@
         <w:t xml:space="preserve">object o = </w:t>
       </w:r>
       <w:proofErr w:type="spellStart"/>
+      <w:proofErr w:type="gramStart"/>
       <w:r>
         <w:rPr>
           <w:lang w:val="en-US"/>
@@ -1019,7 +1098,14 @@
         <w:rPr>
           <w:lang w:val="en-US"/>
         </w:rPr>
-        <w:t>;    // Boxing</w:t>
+        <w:t xml:space="preserve">;   </w:t>
+      </w:r>
+      <w:proofErr w:type="gramEnd"/>
+      <w:r>
+        <w:rPr>
+          <w:lang w:val="en-US"/>
+        </w:rPr>
+        <w:t xml:space="preserve"> // Boxing</w:t>
       </w:r>
     </w:p>
     <w:p>
@@ -1039,7 +1125,21 @@
         <w:rPr>
           <w:lang w:val="en-US"/>
         </w:rPr>
-        <w:t>int j = (int)o;  // Unboxing</w:t>
+        <w:t>int j = (int)</w:t>
+      </w:r>
+      <w:proofErr w:type="gramStart"/>
+      <w:r>
+        <w:rPr>
+          <w:lang w:val="en-US"/>
+        </w:rPr>
+        <w:t>o;  /</w:t>
+      </w:r>
+      <w:proofErr w:type="gramEnd"/>
+      <w:r>
+        <w:rPr>
+          <w:lang w:val="en-US"/>
+        </w:rPr>
+        <w:t>/ Unboxing</w:t>
       </w:r>
     </w:p>
     <w:p>
@@ -1696,6 +1796,589 @@
           <w:lang w:val="en-US"/>
         </w:rPr>
         <w:t>An abstract method is declared with the abstract modifier and is permitted only in an abstract class.</w:t>
+      </w:r>
+    </w:p>
+    <w:p>
+      <w:pPr>
+        <w:rPr>
+          <w:lang w:val="en-US"/>
+        </w:rPr>
+      </w:pPr>
+    </w:p>
+    <w:p>
+      <w:pPr>
+        <w:pStyle w:val="Heading1"/>
+        <w:rPr>
+          <w:lang w:val="en-US"/>
+        </w:rPr>
+      </w:pPr>
+      <w:r>
+        <w:rPr>
+          <w:lang w:val="en-US"/>
+        </w:rPr>
+        <w:t>Other function members</w:t>
+      </w:r>
+    </w:p>
+    <w:p>
+      <w:pPr>
+        <w:rPr>
+          <w:lang w:val="en-US"/>
+        </w:rPr>
+      </w:pPr>
+      <w:r>
+        <w:rPr>
+          <w:lang w:val="en-US"/>
+        </w:rPr>
+        <w:t>Members that contain executable code are collectively known as the function members of a class.</w:t>
+      </w:r>
+    </w:p>
+    <w:p>
+      <w:pPr>
+        <w:rPr>
+          <w:lang w:val="en-US"/>
+        </w:rPr>
+      </w:pPr>
+      <w:r>
+        <w:rPr>
+          <w:lang w:val="en-US"/>
+        </w:rPr>
+        <w:t>M</w:t>
+      </w:r>
+      <w:r>
+        <w:rPr>
+          <w:lang w:val="en-US"/>
+        </w:rPr>
+        <w:t>ethods are the primary types of function members.</w:t>
+      </w:r>
+    </w:p>
+    <w:p>
+      <w:pPr>
+        <w:rPr>
+          <w:lang w:val="en-US"/>
+        </w:rPr>
+      </w:pPr>
+      <w:r>
+        <w:rPr>
+          <w:lang w:val="en-US"/>
+        </w:rPr>
+        <w:t>O</w:t>
+      </w:r>
+      <w:r>
+        <w:rPr>
+          <w:lang w:val="en-US"/>
+        </w:rPr>
+        <w:t xml:space="preserve">ther kinds of function members supported by C#: </w:t>
+      </w:r>
+    </w:p>
+    <w:p>
+      <w:pPr>
+        <w:pStyle w:val="ListParagraph"/>
+        <w:numPr>
+          <w:ilvl w:val="0"/>
+          <w:numId w:val="6"/>
+        </w:numPr>
+        <w:rPr>
+          <w:lang w:val="en-US"/>
+        </w:rPr>
+      </w:pPr>
+      <w:r>
+        <w:rPr>
+          <w:lang w:val="en-US"/>
+        </w:rPr>
+        <w:t>C</w:t>
+      </w:r>
+      <w:r>
+        <w:rPr>
+          <w:lang w:val="en-US"/>
+        </w:rPr>
+        <w:t>onstructors</w:t>
+      </w:r>
+    </w:p>
+    <w:p>
+      <w:pPr>
+        <w:pStyle w:val="ListParagraph"/>
+        <w:numPr>
+          <w:ilvl w:val="0"/>
+          <w:numId w:val="6"/>
+        </w:numPr>
+        <w:rPr>
+          <w:lang w:val="en-US"/>
+        </w:rPr>
+      </w:pPr>
+      <w:r>
+        <w:rPr>
+          <w:lang w:val="en-US"/>
+        </w:rPr>
+        <w:t>P</w:t>
+      </w:r>
+      <w:r>
+        <w:rPr>
+          <w:lang w:val="en-US"/>
+        </w:rPr>
+        <w:t>roperties</w:t>
+      </w:r>
+    </w:p>
+    <w:p>
+      <w:pPr>
+        <w:pStyle w:val="ListParagraph"/>
+        <w:numPr>
+          <w:ilvl w:val="0"/>
+          <w:numId w:val="6"/>
+        </w:numPr>
+        <w:rPr>
+          <w:lang w:val="en-US"/>
+        </w:rPr>
+      </w:pPr>
+      <w:r>
+        <w:rPr>
+          <w:lang w:val="en-US"/>
+        </w:rPr>
+        <w:t>I</w:t>
+      </w:r>
+      <w:r>
+        <w:rPr>
+          <w:lang w:val="en-US"/>
+        </w:rPr>
+        <w:t>ndexers</w:t>
+      </w:r>
+    </w:p>
+    <w:p>
+      <w:pPr>
+        <w:pStyle w:val="ListParagraph"/>
+        <w:numPr>
+          <w:ilvl w:val="0"/>
+          <w:numId w:val="6"/>
+        </w:numPr>
+        <w:rPr>
+          <w:lang w:val="en-US"/>
+        </w:rPr>
+      </w:pPr>
+      <w:r>
+        <w:rPr>
+          <w:lang w:val="en-US"/>
+        </w:rPr>
+        <w:t>E</w:t>
+      </w:r>
+      <w:r>
+        <w:rPr>
+          <w:lang w:val="en-US"/>
+        </w:rPr>
+        <w:t>vents</w:t>
+      </w:r>
+    </w:p>
+    <w:p>
+      <w:pPr>
+        <w:pStyle w:val="ListParagraph"/>
+        <w:numPr>
+          <w:ilvl w:val="0"/>
+          <w:numId w:val="6"/>
+        </w:numPr>
+        <w:rPr>
+          <w:lang w:val="en-US"/>
+        </w:rPr>
+      </w:pPr>
+      <w:r>
+        <w:rPr>
+          <w:lang w:val="en-US"/>
+        </w:rPr>
+        <w:t>O</w:t>
+      </w:r>
+      <w:r>
+        <w:rPr>
+          <w:lang w:val="en-US"/>
+        </w:rPr>
+        <w:t>perators</w:t>
+      </w:r>
+    </w:p>
+    <w:p>
+      <w:pPr>
+        <w:pStyle w:val="ListParagraph"/>
+        <w:numPr>
+          <w:ilvl w:val="0"/>
+          <w:numId w:val="6"/>
+        </w:numPr>
+        <w:rPr>
+          <w:lang w:val="en-US"/>
+        </w:rPr>
+      </w:pPr>
+      <w:r>
+        <w:rPr>
+          <w:lang w:val="en-US"/>
+        </w:rPr>
+        <w:t>finalizers.</w:t>
+      </w:r>
+    </w:p>
+    <w:p>
+      <w:pPr>
+        <w:rPr>
+          <w:lang w:val="en-US"/>
+        </w:rPr>
+      </w:pPr>
+    </w:p>
+    <w:p>
+      <w:pPr>
+        <w:pStyle w:val="Heading2"/>
+        <w:rPr>
+          <w:lang w:val="en-US"/>
+        </w:rPr>
+      </w:pPr>
+      <w:r>
+        <w:rPr>
+          <w:lang w:val="en-US"/>
+        </w:rPr>
+        <w:t>Indexers</w:t>
+      </w:r>
+    </w:p>
+    <w:p>
+      <w:pPr>
+        <w:rPr>
+          <w:lang w:val="en-US"/>
+        </w:rPr>
+      </w:pPr>
+      <w:r>
+        <w:rPr>
+          <w:lang w:val="en-US"/>
+        </w:rPr>
+        <w:t xml:space="preserve">An </w:t>
+      </w:r>
+      <w:r>
+        <w:rPr>
+          <w:b/>
+          <w:bCs/>
+          <w:lang w:val="en-US"/>
+        </w:rPr>
+        <w:t>indexer</w:t>
+      </w:r>
+      <w:r>
+        <w:rPr>
+          <w:lang w:val="en-US"/>
+        </w:rPr>
+        <w:t xml:space="preserve"> is a member that enables objects to be indexed in the same way as an array. </w:t>
+      </w:r>
+    </w:p>
+    <w:p>
+      <w:pPr>
+        <w:rPr>
+          <w:lang w:val="en-US"/>
+        </w:rPr>
+      </w:pPr>
+      <w:r>
+        <w:rPr>
+          <w:lang w:val="en-US"/>
+        </w:rPr>
+        <w:t xml:space="preserve">An indexer is declared like a property except that the name of the member is </w:t>
+      </w:r>
+      <w:r>
+        <w:rPr>
+          <w:u w:val="single"/>
+          <w:lang w:val="en-US"/>
+        </w:rPr>
+        <w:t>this</w:t>
+      </w:r>
+      <w:r>
+        <w:rPr>
+          <w:lang w:val="en-US"/>
+        </w:rPr>
+        <w:t xml:space="preserve"> followed by a parameter list written between the delimiters [ </w:t>
+      </w:r>
+      <w:proofErr w:type="gramStart"/>
+      <w:r>
+        <w:rPr>
+          <w:lang w:val="en-US"/>
+        </w:rPr>
+        <w:t>and ]</w:t>
+      </w:r>
+      <w:proofErr w:type="gramEnd"/>
+      <w:r>
+        <w:rPr>
+          <w:lang w:val="en-US"/>
+        </w:rPr>
+        <w:t xml:space="preserve">. </w:t>
+      </w:r>
+    </w:p>
+    <w:p>
+      <w:pPr>
+        <w:rPr>
+          <w:lang w:val="en-US"/>
+        </w:rPr>
+      </w:pPr>
+      <w:r>
+        <w:rPr>
+          <w:lang w:val="en-US"/>
+        </w:rPr>
+        <w:t xml:space="preserve">The parameters are available in the accessor(s) of the indexer. </w:t>
+      </w:r>
+      <w:proofErr w:type="gramStart"/>
+      <w:r>
+        <w:rPr>
+          <w:lang w:val="en-US"/>
+        </w:rPr>
+        <w:t>Similar to</w:t>
+      </w:r>
+      <w:proofErr w:type="gramEnd"/>
+      <w:r>
+        <w:rPr>
+          <w:lang w:val="en-US"/>
+        </w:rPr>
+        <w:t xml:space="preserve"> properties, indexers can be read-write, read-only, and write-only, and the accessor(s) of an indexer can be virtual.</w:t>
+      </w:r>
+    </w:p>
+    <w:p>
+      <w:pPr>
+        <w:rPr>
+          <w:lang w:val="en-US"/>
+        </w:rPr>
+      </w:pPr>
+    </w:p>
+    <w:p>
+      <w:pPr>
+        <w:pStyle w:val="Heading2"/>
+        <w:rPr>
+          <w:lang w:val="en-US"/>
+        </w:rPr>
+      </w:pPr>
+      <w:r>
+        <w:rPr>
+          <w:lang w:val="en-US"/>
+        </w:rPr>
+        <w:t>Events</w:t>
+      </w:r>
+    </w:p>
+    <w:p>
+      <w:pPr>
+        <w:rPr>
+          <w:lang w:val="en-US"/>
+        </w:rPr>
+      </w:pPr>
+      <w:r>
+        <w:rPr>
+          <w:lang w:val="en-US"/>
+        </w:rPr>
+        <w:t xml:space="preserve">An </w:t>
+      </w:r>
+      <w:r>
+        <w:rPr>
+          <w:b/>
+          <w:bCs/>
+          <w:lang w:val="en-US"/>
+        </w:rPr>
+        <w:t>event</w:t>
+      </w:r>
+      <w:r>
+        <w:rPr>
+          <w:lang w:val="en-US"/>
+        </w:rPr>
+        <w:t xml:space="preserve"> is a member that enables a class or object to provide notifications.</w:t>
+      </w:r>
+    </w:p>
+    <w:p>
+      <w:pPr>
+        <w:rPr>
+          <w:lang w:val="en-US"/>
+        </w:rPr>
+      </w:pPr>
+      <w:r>
+        <w:rPr>
+          <w:lang w:val="en-US"/>
+        </w:rPr>
+        <w:t xml:space="preserve">An event is declared like a field except that the declaration includes an event </w:t>
+      </w:r>
+      <w:proofErr w:type="gramStart"/>
+      <w:r>
+        <w:rPr>
+          <w:lang w:val="en-US"/>
+        </w:rPr>
+        <w:t>keyword</w:t>
+      </w:r>
+      <w:proofErr w:type="gramEnd"/>
+      <w:r>
+        <w:rPr>
+          <w:lang w:val="en-US"/>
+        </w:rPr>
+        <w:t xml:space="preserve"> and the type must be a delegate type.</w:t>
+      </w:r>
+    </w:p>
+    <w:p>
+      <w:pPr>
+        <w:rPr>
+          <w:lang w:val="en-US"/>
+        </w:rPr>
+      </w:pPr>
+    </w:p>
+    <w:p>
+      <w:pPr>
+        <w:pStyle w:val="Heading2"/>
+        <w:rPr>
+          <w:lang w:val="en-US"/>
+        </w:rPr>
+      </w:pPr>
+      <w:r>
+        <w:rPr>
+          <w:lang w:val="en-US"/>
+        </w:rPr>
+        <w:t>Operators</w:t>
+      </w:r>
+    </w:p>
+    <w:p>
+      <w:pPr>
+        <w:rPr>
+          <w:lang w:val="en-US"/>
+        </w:rPr>
+      </w:pPr>
+      <w:r>
+        <w:rPr>
+          <w:lang w:val="en-US"/>
+        </w:rPr>
+        <w:t xml:space="preserve">An </w:t>
+      </w:r>
+      <w:r>
+        <w:rPr>
+          <w:b/>
+          <w:bCs/>
+          <w:lang w:val="en-US"/>
+        </w:rPr>
+        <w:t>operator</w:t>
+      </w:r>
+      <w:r>
+        <w:rPr>
+          <w:lang w:val="en-US"/>
+        </w:rPr>
+        <w:t xml:space="preserve"> is a member that defines the meaning of applying a particular expression operator to instances of a class. </w:t>
+      </w:r>
+    </w:p>
+    <w:p>
+      <w:pPr>
+        <w:rPr>
+          <w:lang w:val="en-US"/>
+        </w:rPr>
+      </w:pPr>
+      <w:r>
+        <w:rPr>
+          <w:lang w:val="en-US"/>
+        </w:rPr>
+        <w:t xml:space="preserve">Three kinds of operators can be defined: unary operators, binary operators, and conversion operators. </w:t>
+      </w:r>
+    </w:p>
+    <w:p>
+      <w:pPr>
+        <w:rPr>
+          <w:lang w:val="en-US"/>
+        </w:rPr>
+      </w:pPr>
+      <w:r>
+        <w:rPr>
+          <w:lang w:val="en-US"/>
+        </w:rPr>
+        <w:t>All operators must be declared as public and static.</w:t>
+      </w:r>
+    </w:p>
+    <w:p>
+      <w:pPr>
+        <w:rPr>
+          <w:lang w:val="en-US"/>
+        </w:rPr>
+      </w:pPr>
+    </w:p>
+    <w:p>
+      <w:pPr>
+        <w:pStyle w:val="Heading2"/>
+        <w:rPr>
+          <w:lang w:val="en-US"/>
+        </w:rPr>
+      </w:pPr>
+      <w:r>
+        <w:rPr>
+          <w:lang w:val="en-US"/>
+        </w:rPr>
+        <w:lastRenderedPageBreak/>
+        <w:t>Finalizers</w:t>
+      </w:r>
+    </w:p>
+    <w:p>
+      <w:pPr>
+        <w:rPr>
+          <w:lang w:val="en-US"/>
+        </w:rPr>
+      </w:pPr>
+      <w:r>
+        <w:rPr>
+          <w:lang w:val="en-US"/>
+        </w:rPr>
+        <w:t xml:space="preserve">A </w:t>
+      </w:r>
+      <w:r>
+        <w:rPr>
+          <w:b/>
+          <w:bCs/>
+          <w:lang w:val="en-US"/>
+        </w:rPr>
+        <w:t>finalizer</w:t>
+      </w:r>
+      <w:r>
+        <w:rPr>
+          <w:lang w:val="en-US"/>
+        </w:rPr>
+        <w:t xml:space="preserve"> is a member that implements the actions required to finalize an instance of a class.</w:t>
+      </w:r>
+    </w:p>
+    <w:p>
+      <w:pPr>
+        <w:rPr>
+          <w:lang w:val="en-US"/>
+        </w:rPr>
+      </w:pPr>
+      <w:r>
+        <w:rPr>
+          <w:lang w:val="en-US"/>
+        </w:rPr>
+        <w:t xml:space="preserve">Typically, a finalizer is needed to release unmanaged resources. </w:t>
+      </w:r>
+    </w:p>
+    <w:p>
+      <w:pPr>
+        <w:rPr>
+          <w:lang w:val="en-US"/>
+        </w:rPr>
+      </w:pPr>
+      <w:r>
+        <w:rPr>
+          <w:lang w:val="en-US"/>
+        </w:rPr>
+        <w:t>The finalizer for an instance is invoked automatically during garbage collection.</w:t>
+      </w:r>
+    </w:p>
+    <w:p>
+      <w:pPr>
+        <w:rPr>
+          <w:lang w:val="en-US"/>
+        </w:rPr>
+      </w:pPr>
+    </w:p>
+    <w:p>
+      <w:pPr>
+        <w:rPr>
+          <w:lang w:val="en-US"/>
+        </w:rPr>
+      </w:pPr>
+      <w:r>
+        <w:rPr>
+          <w:lang w:val="en-US"/>
+        </w:rPr>
+        <w:t xml:space="preserve">The </w:t>
+      </w:r>
+      <w:r>
+        <w:rPr>
+          <w:b/>
+          <w:bCs/>
+          <w:lang w:val="en-US"/>
+        </w:rPr>
+        <w:t>using</w:t>
+      </w:r>
+      <w:r>
+        <w:rPr>
+          <w:lang w:val="en-US"/>
+        </w:rPr>
+        <w:t xml:space="preserve"> statement provides a better approach to object destruction.</w:t>
       </w:r>
     </w:p>
     <w:sectPr>
@@ -1711,6 +2394,119 @@
 <file path=word/numbering.xml><?xml version="1.0" encoding="utf-8"?>
 <w:numbering xmlns:wpc="http://schemas.microsoft.com/office/word/2010/wordprocessingCanvas" xmlns:cx="http://schemas.microsoft.com/office/drawing/2014/chartex" xmlns:cx1="http://schemas.microsoft.com/office/drawing/2015/9/8/chartex" xmlns:cx2="http://schemas.microsoft.com/office/drawing/2015/10/21/chartex" xmlns:cx3="http://schemas.microsoft.com/office/drawing/2016/5/9/chartex" xmlns:cx4="http://schemas.microsoft.com/office/drawing/2016/5/10/chartex" xmlns:cx5="http://schemas.microsoft.com/office/drawing/2016/5/11/chartex" xmlns:cx6="http://schemas.microsoft.com/office/drawing/2016/5/12/chartex" xmlns:cx7="http://schemas.microsoft.com/office/drawing/2016/5/13/chartex" xmlns:cx8="http://schemas.microsoft.com/office/drawing/2016/5/14/chartex" xmlns:mc="http://schemas.openxmlformats.org/markup-compatibility/2006" xmlns:aink="http://schemas.microsoft.com/office/drawing/2016/ink" xmlns:am3d="http://schemas.microsoft.com/office/drawing/2017/model3d" xmlns:o="urn:schemas-microsoft-com:office:office" xmlns:oel="http://schemas.microsoft.com/office/2019/extlst" xmlns:r="http://schemas.openxmlformats.org/officeDocument/2006/relationships" xmlns:m="http://schemas.openxmlformats.org/officeDocument/2006/math" xmlns:v="urn:schemas-microsoft-com:vml" xmlns:wp14="http://schemas.microsoft.com/office/word/2010/wordprocessingDrawing" xmlns:wp="http://schemas.openxmlformats.org/drawingml/2006/wordprocessingDrawing" xmlns:w10="urn:schemas-microsoft-com:office:word" xmlns:w="http://schemas.openxmlformats.org/wordprocessingml/2006/main" xmlns:w14="http://schemas.microsoft.com/office/word/2010/wordml" xmlns:w15="http://schemas.microsoft.com/office/word/2012/wordml" xmlns:w16cex="http://schemas.microsoft.com/office/word/2018/wordml/cex" xmlns:w16cid="http://schemas.microsoft.com/office/word/2016/wordml/cid" xmlns:w16="http://schemas.microsoft.com/office/word/2018/wordml" xmlns:w16du="http://schemas.microsoft.com/office/word/2023/wordml/word16du" xmlns:w16sdtdh="http://schemas.microsoft.com/office/word/2020/wordml/sdtdatahash" xmlns:w16se="http://schemas.microsoft.com/office/word/2015/wordml/symex" xmlns:wpg="http://schemas.microsoft.com/office/word/2010/wordprocessingGroup" xmlns:wpi="http://schemas.microsoft.com/office/word/2010/wordprocessingInk" xmlns:wne="http://schemas.microsoft.com/office/word/2006/wordml" xmlns:wps="http://schemas.microsoft.com/office/word/2010/wordprocessingShape" mc:Ignorable="w14 w15 w16se w16cid w16 w16cex w16sdtdh wp14">
   <w:abstractNum w:abstractNumId="0" w15:restartNumberingAfterBreak="0">
+    <w:nsid w:val="168221D2"/>
+    <w:multiLevelType w:val="hybridMultilevel"/>
+    <w:tmpl w:val="620C054C"/>
+    <w:lvl w:ilvl="0" w:tplc="1C090001">
+      <w:start w:val="1"/>
+      <w:numFmt w:val="bullet"/>
+      <w:lvlText w:val=""/>
+      <w:lvlJc w:val="left"/>
+      <w:pPr>
+        <w:ind w:left="720" w:hanging="360"/>
+      </w:pPr>
+      <w:rPr>
+        <w:rFonts w:ascii="Symbol" w:hAnsi="Symbol" w:hint="default"/>
+      </w:rPr>
+    </w:lvl>
+    <w:lvl w:ilvl="1" w:tplc="1C090003" w:tentative="1">
+      <w:start w:val="1"/>
+      <w:numFmt w:val="bullet"/>
+      <w:lvlText w:val="o"/>
+      <w:lvlJc w:val="left"/>
+      <w:pPr>
+        <w:ind w:left="1440" w:hanging="360"/>
+      </w:pPr>
+      <w:rPr>
+        <w:rFonts w:ascii="Courier New" w:hAnsi="Courier New" w:cs="Courier New" w:hint="default"/>
+      </w:rPr>
+    </w:lvl>
+    <w:lvl w:ilvl="2" w:tplc="1C090005" w:tentative="1">
+      <w:start w:val="1"/>
+      <w:numFmt w:val="bullet"/>
+      <w:lvlText w:val=""/>
+      <w:lvlJc w:val="left"/>
+      <w:pPr>
+        <w:ind w:left="2160" w:hanging="360"/>
+      </w:pPr>
+      <w:rPr>
+        <w:rFonts w:ascii="Wingdings" w:hAnsi="Wingdings" w:hint="default"/>
+      </w:rPr>
+    </w:lvl>
+    <w:lvl w:ilvl="3" w:tplc="1C090001" w:tentative="1">
+      <w:start w:val="1"/>
+      <w:numFmt w:val="bullet"/>
+      <w:lvlText w:val=""/>
+      <w:lvlJc w:val="left"/>
+      <w:pPr>
+        <w:ind w:left="2880" w:hanging="360"/>
+      </w:pPr>
+      <w:rPr>
+        <w:rFonts w:ascii="Symbol" w:hAnsi="Symbol" w:hint="default"/>
+      </w:rPr>
+    </w:lvl>
+    <w:lvl w:ilvl="4" w:tplc="1C090003" w:tentative="1">
+      <w:start w:val="1"/>
+      <w:numFmt w:val="bullet"/>
+      <w:lvlText w:val="o"/>
+      <w:lvlJc w:val="left"/>
+      <w:pPr>
+        <w:ind w:left="3600" w:hanging="360"/>
+      </w:pPr>
+      <w:rPr>
+        <w:rFonts w:ascii="Courier New" w:hAnsi="Courier New" w:cs="Courier New" w:hint="default"/>
+      </w:rPr>
+    </w:lvl>
+    <w:lvl w:ilvl="5" w:tplc="1C090005" w:tentative="1">
+      <w:start w:val="1"/>
+      <w:numFmt w:val="bullet"/>
+      <w:lvlText w:val=""/>
+      <w:lvlJc w:val="left"/>
+      <w:pPr>
+        <w:ind w:left="4320" w:hanging="360"/>
+      </w:pPr>
+      <w:rPr>
+        <w:rFonts w:ascii="Wingdings" w:hAnsi="Wingdings" w:hint="default"/>
+      </w:rPr>
+    </w:lvl>
+    <w:lvl w:ilvl="6" w:tplc="1C090001" w:tentative="1">
+      <w:start w:val="1"/>
+      <w:numFmt w:val="bullet"/>
+      <w:lvlText w:val=""/>
+      <w:lvlJc w:val="left"/>
+      <w:pPr>
+        <w:ind w:left="5040" w:hanging="360"/>
+      </w:pPr>
+      <w:rPr>
+        <w:rFonts w:ascii="Symbol" w:hAnsi="Symbol" w:hint="default"/>
+      </w:rPr>
+    </w:lvl>
+    <w:lvl w:ilvl="7" w:tplc="1C090003" w:tentative="1">
+      <w:start w:val="1"/>
+      <w:numFmt w:val="bullet"/>
+      <w:lvlText w:val="o"/>
+      <w:lvlJc w:val="left"/>
+      <w:pPr>
+        <w:ind w:left="5760" w:hanging="360"/>
+      </w:pPr>
+      <w:rPr>
+        <w:rFonts w:ascii="Courier New" w:hAnsi="Courier New" w:cs="Courier New" w:hint="default"/>
+      </w:rPr>
+    </w:lvl>
+    <w:lvl w:ilvl="8" w:tplc="1C090005" w:tentative="1">
+      <w:start w:val="1"/>
+      <w:numFmt w:val="bullet"/>
+      <w:lvlText w:val=""/>
+      <w:lvlJc w:val="left"/>
+      <w:pPr>
+        <w:ind w:left="6480" w:hanging="360"/>
+      </w:pPr>
+      <w:rPr>
+        <w:rFonts w:ascii="Wingdings" w:hAnsi="Wingdings" w:hint="default"/>
+      </w:rPr>
+    </w:lvl>
+  </w:abstractNum>
+  <w:abstractNum w:abstractNumId="1" w15:restartNumberingAfterBreak="0">
     <w:nsid w:val="1C3A0618"/>
     <w:multiLevelType w:val="hybridMultilevel"/>
     <w:tmpl w:val="BBC655EA"/>
@@ -1823,7 +2619,7 @@
       </w:rPr>
     </w:lvl>
   </w:abstractNum>
-  <w:abstractNum w:abstractNumId="1" w15:restartNumberingAfterBreak="0">
+  <w:abstractNum w:abstractNumId="2" w15:restartNumberingAfterBreak="0">
     <w:nsid w:val="2830065E"/>
     <w:multiLevelType w:val="hybridMultilevel"/>
     <w:tmpl w:val="FADC7484"/>
@@ -1936,7 +2732,7 @@
       </w:rPr>
     </w:lvl>
   </w:abstractNum>
-  <w:abstractNum w:abstractNumId="2" w15:restartNumberingAfterBreak="0">
+  <w:abstractNum w:abstractNumId="3" w15:restartNumberingAfterBreak="0">
     <w:nsid w:val="6D0C369B"/>
     <w:multiLevelType w:val="hybridMultilevel"/>
     <w:tmpl w:val="4F54B370"/>
@@ -2049,7 +2845,7 @@
       </w:rPr>
     </w:lvl>
   </w:abstractNum>
-  <w:abstractNum w:abstractNumId="3" w15:restartNumberingAfterBreak="0">
+  <w:abstractNum w:abstractNumId="4" w15:restartNumberingAfterBreak="0">
     <w:nsid w:val="6DC61929"/>
     <w:multiLevelType w:val="hybridMultilevel"/>
     <w:tmpl w:val="03540894"/>
@@ -2162,7 +2958,7 @@
       </w:rPr>
     </w:lvl>
   </w:abstractNum>
-  <w:abstractNum w:abstractNumId="4" w15:restartNumberingAfterBreak="0">
+  <w:abstractNum w:abstractNumId="5" w15:restartNumberingAfterBreak="0">
     <w:nsid w:val="7A776AF5"/>
     <w:multiLevelType w:val="hybridMultilevel"/>
     <w:tmpl w:val="324A9AB0"/>
@@ -2276,19 +3072,22 @@
     </w:lvl>
   </w:abstractNum>
   <w:num w:numId="1" w16cid:durableId="1571966270">
+    <w:abstractNumId w:val="5"/>
+  </w:num>
+  <w:num w:numId="2" w16cid:durableId="1931769876">
     <w:abstractNumId w:val="4"/>
   </w:num>
-  <w:num w:numId="2" w16cid:durableId="1931769876">
+  <w:num w:numId="3" w16cid:durableId="367267719">
     <w:abstractNumId w:val="3"/>
   </w:num>
-  <w:num w:numId="3" w16cid:durableId="367267719">
+  <w:num w:numId="4" w16cid:durableId="1447895028">
+    <w:abstractNumId w:val="1"/>
+  </w:num>
+  <w:num w:numId="5" w16cid:durableId="12346251">
     <w:abstractNumId w:val="2"/>
   </w:num>
-  <w:num w:numId="4" w16cid:durableId="1447895028">
+  <w:num w:numId="6" w16cid:durableId="1152911473">
     <w:abstractNumId w:val="0"/>
-  </w:num>
-  <w:num w:numId="5" w16cid:durableId="12346251">
-    <w:abstractNumId w:val="1"/>
   </w:num>
 </w:numbering>
 </file>

</xml_diff>

<commit_message>
Finished with Program building blocks section
</commit_message>
<xml_diff>
--- a/A tour of the C Sharp Language .docx
+++ b/A tour of the C Sharp Language .docx
@@ -1885,13 +1885,7 @@
         <w:rPr>
           <w:lang w:val="en-US"/>
         </w:rPr>
-        <w:t>C</w:t>
-      </w:r>
-      <w:r>
-        <w:rPr>
-          <w:lang w:val="en-US"/>
-        </w:rPr>
-        <w:t>onstructors</w:t>
+        <w:t>Constructors</w:t>
       </w:r>
     </w:p>
     <w:p>
@@ -1909,13 +1903,7 @@
         <w:rPr>
           <w:lang w:val="en-US"/>
         </w:rPr>
-        <w:t>P</w:t>
-      </w:r>
-      <w:r>
-        <w:rPr>
-          <w:lang w:val="en-US"/>
-        </w:rPr>
-        <w:t>roperties</w:t>
+        <w:t>Properties</w:t>
       </w:r>
     </w:p>
     <w:p>
@@ -1933,13 +1921,7 @@
         <w:rPr>
           <w:lang w:val="en-US"/>
         </w:rPr>
-        <w:t>I</w:t>
-      </w:r>
-      <w:r>
-        <w:rPr>
-          <w:lang w:val="en-US"/>
-        </w:rPr>
-        <w:t>ndexers</w:t>
+        <w:t>Indexers</w:t>
       </w:r>
     </w:p>
     <w:p>
@@ -1957,13 +1939,7 @@
         <w:rPr>
           <w:lang w:val="en-US"/>
         </w:rPr>
-        <w:t>E</w:t>
-      </w:r>
-      <w:r>
-        <w:rPr>
-          <w:lang w:val="en-US"/>
-        </w:rPr>
-        <w:t>vents</w:t>
+        <w:t>Events</w:t>
       </w:r>
     </w:p>
     <w:p>
@@ -1981,13 +1957,7 @@
         <w:rPr>
           <w:lang w:val="en-US"/>
         </w:rPr>
-        <w:t>O</w:t>
-      </w:r>
-      <w:r>
-        <w:rPr>
-          <w:lang w:val="en-US"/>
-        </w:rPr>
-        <w:t>perators</w:t>
+        <w:t>Operators</w:t>
       </w:r>
     </w:p>
     <w:p>
@@ -2379,6 +2349,92 @@
           <w:lang w:val="en-US"/>
         </w:rPr>
         <w:t xml:space="preserve"> statement provides a better approach to object destruction.</w:t>
+      </w:r>
+    </w:p>
+    <w:p>
+      <w:pPr>
+        <w:rPr>
+          <w:lang w:val="en-US"/>
+        </w:rPr>
+      </w:pPr>
+    </w:p>
+    <w:p>
+      <w:pPr>
+        <w:pStyle w:val="Heading1"/>
+        <w:rPr>
+          <w:lang w:val="en-US"/>
+        </w:rPr>
+      </w:pPr>
+      <w:r>
+        <w:rPr>
+          <w:lang w:val="en-US"/>
+        </w:rPr>
+        <w:t>Statements</w:t>
+      </w:r>
+    </w:p>
+    <w:p>
+      <w:pPr>
+        <w:rPr>
+          <w:lang w:val="en-US"/>
+        </w:rPr>
+      </w:pPr>
+      <w:r>
+        <w:rPr>
+          <w:lang w:val="en-US"/>
+        </w:rPr>
+        <w:t xml:space="preserve">The actions of a program are expressed using statements. C# supports several different kinds of statements, </w:t>
+      </w:r>
+      <w:proofErr w:type="gramStart"/>
+      <w:r>
+        <w:rPr>
+          <w:lang w:val="en-US"/>
+        </w:rPr>
+        <w:t>a number of</w:t>
+      </w:r>
+      <w:proofErr w:type="gramEnd"/>
+      <w:r>
+        <w:rPr>
+          <w:lang w:val="en-US"/>
+        </w:rPr>
+        <w:t xml:space="preserve"> which are defined in terms of embedded statements.</w:t>
+      </w:r>
+    </w:p>
+    <w:p>
+      <w:pPr>
+        <w:pStyle w:val="ListParagraph"/>
+        <w:numPr>
+          <w:ilvl w:val="0"/>
+          <w:numId w:val="7"/>
+        </w:numPr>
+        <w:rPr>
+          <w:lang w:val="en-US"/>
+        </w:rPr>
+      </w:pPr>
+      <w:r>
+        <w:rPr>
+          <w:lang w:val="en-US"/>
+        </w:rPr>
+        <w:t>The</w:t>
+      </w:r>
+      <w:r>
+        <w:rPr>
+          <w:lang w:val="en-US"/>
+        </w:rPr>
+        <w:t xml:space="preserve"> </w:t>
+      </w:r>
+      <w:r>
+        <w:rPr>
+          <w:b/>
+          <w:bCs/>
+          <w:lang w:val="en-US"/>
+        </w:rPr>
+        <w:t>using</w:t>
+      </w:r>
+      <w:r>
+        <w:rPr>
+          <w:lang w:val="en-US"/>
+        </w:rPr>
+        <w:t xml:space="preserve"> statement is used to obtain a resource, execute a statement, and then dispose of that resource.</w:t>
       </w:r>
     </w:p>
     <w:sectPr>
@@ -2959,6 +3015,119 @@
     </w:lvl>
   </w:abstractNum>
   <w:abstractNum w:abstractNumId="5" w15:restartNumberingAfterBreak="0">
+    <w:nsid w:val="6E2149BD"/>
+    <w:multiLevelType w:val="hybridMultilevel"/>
+    <w:tmpl w:val="44B40484"/>
+    <w:lvl w:ilvl="0" w:tplc="1C090001">
+      <w:start w:val="1"/>
+      <w:numFmt w:val="bullet"/>
+      <w:lvlText w:val=""/>
+      <w:lvlJc w:val="left"/>
+      <w:pPr>
+        <w:ind w:left="720" w:hanging="360"/>
+      </w:pPr>
+      <w:rPr>
+        <w:rFonts w:ascii="Symbol" w:hAnsi="Symbol" w:hint="default"/>
+      </w:rPr>
+    </w:lvl>
+    <w:lvl w:ilvl="1" w:tplc="1C090003" w:tentative="1">
+      <w:start w:val="1"/>
+      <w:numFmt w:val="bullet"/>
+      <w:lvlText w:val="o"/>
+      <w:lvlJc w:val="left"/>
+      <w:pPr>
+        <w:ind w:left="1440" w:hanging="360"/>
+      </w:pPr>
+      <w:rPr>
+        <w:rFonts w:ascii="Courier New" w:hAnsi="Courier New" w:cs="Courier New" w:hint="default"/>
+      </w:rPr>
+    </w:lvl>
+    <w:lvl w:ilvl="2" w:tplc="1C090005" w:tentative="1">
+      <w:start w:val="1"/>
+      <w:numFmt w:val="bullet"/>
+      <w:lvlText w:val=""/>
+      <w:lvlJc w:val="left"/>
+      <w:pPr>
+        <w:ind w:left="2160" w:hanging="360"/>
+      </w:pPr>
+      <w:rPr>
+        <w:rFonts w:ascii="Wingdings" w:hAnsi="Wingdings" w:hint="default"/>
+      </w:rPr>
+    </w:lvl>
+    <w:lvl w:ilvl="3" w:tplc="1C090001" w:tentative="1">
+      <w:start w:val="1"/>
+      <w:numFmt w:val="bullet"/>
+      <w:lvlText w:val=""/>
+      <w:lvlJc w:val="left"/>
+      <w:pPr>
+        <w:ind w:left="2880" w:hanging="360"/>
+      </w:pPr>
+      <w:rPr>
+        <w:rFonts w:ascii="Symbol" w:hAnsi="Symbol" w:hint="default"/>
+      </w:rPr>
+    </w:lvl>
+    <w:lvl w:ilvl="4" w:tplc="1C090003" w:tentative="1">
+      <w:start w:val="1"/>
+      <w:numFmt w:val="bullet"/>
+      <w:lvlText w:val="o"/>
+      <w:lvlJc w:val="left"/>
+      <w:pPr>
+        <w:ind w:left="3600" w:hanging="360"/>
+      </w:pPr>
+      <w:rPr>
+        <w:rFonts w:ascii="Courier New" w:hAnsi="Courier New" w:cs="Courier New" w:hint="default"/>
+      </w:rPr>
+    </w:lvl>
+    <w:lvl w:ilvl="5" w:tplc="1C090005" w:tentative="1">
+      <w:start w:val="1"/>
+      <w:numFmt w:val="bullet"/>
+      <w:lvlText w:val=""/>
+      <w:lvlJc w:val="left"/>
+      <w:pPr>
+        <w:ind w:left="4320" w:hanging="360"/>
+      </w:pPr>
+      <w:rPr>
+        <w:rFonts w:ascii="Wingdings" w:hAnsi="Wingdings" w:hint="default"/>
+      </w:rPr>
+    </w:lvl>
+    <w:lvl w:ilvl="6" w:tplc="1C090001" w:tentative="1">
+      <w:start w:val="1"/>
+      <w:numFmt w:val="bullet"/>
+      <w:lvlText w:val=""/>
+      <w:lvlJc w:val="left"/>
+      <w:pPr>
+        <w:ind w:left="5040" w:hanging="360"/>
+      </w:pPr>
+      <w:rPr>
+        <w:rFonts w:ascii="Symbol" w:hAnsi="Symbol" w:hint="default"/>
+      </w:rPr>
+    </w:lvl>
+    <w:lvl w:ilvl="7" w:tplc="1C090003" w:tentative="1">
+      <w:start w:val="1"/>
+      <w:numFmt w:val="bullet"/>
+      <w:lvlText w:val="o"/>
+      <w:lvlJc w:val="left"/>
+      <w:pPr>
+        <w:ind w:left="5760" w:hanging="360"/>
+      </w:pPr>
+      <w:rPr>
+        <w:rFonts w:ascii="Courier New" w:hAnsi="Courier New" w:cs="Courier New" w:hint="default"/>
+      </w:rPr>
+    </w:lvl>
+    <w:lvl w:ilvl="8" w:tplc="1C090005" w:tentative="1">
+      <w:start w:val="1"/>
+      <w:numFmt w:val="bullet"/>
+      <w:lvlText w:val=""/>
+      <w:lvlJc w:val="left"/>
+      <w:pPr>
+        <w:ind w:left="6480" w:hanging="360"/>
+      </w:pPr>
+      <w:rPr>
+        <w:rFonts w:ascii="Wingdings" w:hAnsi="Wingdings" w:hint="default"/>
+      </w:rPr>
+    </w:lvl>
+  </w:abstractNum>
+  <w:abstractNum w:abstractNumId="6" w15:restartNumberingAfterBreak="0">
     <w:nsid w:val="7A776AF5"/>
     <w:multiLevelType w:val="hybridMultilevel"/>
     <w:tmpl w:val="324A9AB0"/>
@@ -3072,7 +3241,7 @@
     </w:lvl>
   </w:abstractNum>
   <w:num w:numId="1" w16cid:durableId="1571966270">
-    <w:abstractNumId w:val="5"/>
+    <w:abstractNumId w:val="6"/>
   </w:num>
   <w:num w:numId="2" w16cid:durableId="1931769876">
     <w:abstractNumId w:val="4"/>
@@ -3088,6 +3257,9 @@
   </w:num>
   <w:num w:numId="6" w16cid:durableId="1152911473">
     <w:abstractNumId w:val="0"/>
+  </w:num>
+  <w:num w:numId="7" w16cid:durableId="603196045">
+    <w:abstractNumId w:val="5"/>
   </w:num>
 </w:numbering>
 </file>

</xml_diff>